<commit_message>
Edición Tema 3 Mat 06
</commit_message>
<xml_diff>
--- a/fuentes/contenidos/grado06/guion03/MA_06_03_REC100.docx
+++ b/fuentes/contenidos/grado06/guion03/MA_06_03_REC100.docx
@@ -132,7 +132,16 @@
           <w:szCs w:val="18"/>
           <w:lang w:val="es-ES_tradnl"/>
         </w:rPr>
-        <w:t>MA_06_03_CO</w:t>
+        <w:t>MA_</w:t>
+      </w:r>
+      <w:r>
+        <w:rPr>
+          <w:rFonts w:ascii="Arial" w:hAnsi="Arial"/>
+          <w:sz w:val="18"/>
+          <w:szCs w:val="18"/>
+          <w:lang w:val="es-ES_tradnl"/>
+        </w:rPr>
+        <w:t>06_03_CO</w:t>
       </w:r>
     </w:p>
     <w:p>
@@ -305,27 +314,7 @@
           <w:szCs w:val="18"/>
           <w:lang w:val="es-ES_tradnl"/>
         </w:rPr>
-        <w:t>roblemas con</w:t>
-      </w:r>
-      <w:r>
-        <w:rPr>
-          <w:rFonts w:ascii="Arial" w:hAnsi="Arial" w:cs="Arial"/>
-          <w:i/>
-          <w:sz w:val="18"/>
-          <w:szCs w:val="18"/>
-          <w:lang w:val="es-ES_tradnl"/>
-        </w:rPr>
-        <w:t xml:space="preserve"> adiciones y </w:t>
-      </w:r>
-      <w:r>
-        <w:rPr>
-          <w:rFonts w:ascii="Arial" w:hAnsi="Arial" w:cs="Arial"/>
-          <w:i/>
-          <w:sz w:val="18"/>
-          <w:szCs w:val="18"/>
-          <w:lang w:val="es-ES_tradnl"/>
-        </w:rPr>
-        <w:t xml:space="preserve"> </w:t>
+        <w:t xml:space="preserve">roblemas con </w:t>
       </w:r>
       <w:r>
         <w:rPr>
@@ -414,16 +403,16 @@
           <w:szCs w:val="18"/>
           <w:lang w:val="es-ES_tradnl"/>
         </w:rPr>
-        <w:t>En esta actividad se propone que los estudiantes resuelvan situaciones problema</w:t>
-      </w:r>
-      <w:r>
-        <w:rPr>
-          <w:rFonts w:ascii="Arial" w:hAnsi="Arial" w:cs="Arial"/>
-          <w:sz w:val="18"/>
-          <w:szCs w:val="18"/>
-          <w:lang w:val="es-ES_tradnl"/>
-        </w:rPr>
-        <w:t>s con adiciones y sustracciones</w:t>
+        <w:t>En esta actividad se propone que los estudiantes resuelvan situacio</w:t>
+      </w:r>
+      <w:r>
+        <w:rPr>
+          <w:rFonts w:ascii="Arial" w:hAnsi="Arial" w:cs="Arial"/>
+          <w:sz w:val="18"/>
+          <w:szCs w:val="18"/>
+          <w:lang w:val="es-ES_tradnl"/>
+        </w:rPr>
+        <w:t>nes problemas con sustracciones</w:t>
       </w:r>
     </w:p>
     <w:p>
@@ -519,16 +508,6 @@
           <w:lang w:val="es-ES_tradnl"/>
         </w:rPr>
         <w:t>,</w:t>
-      </w:r>
-      <w:r>
-        <w:rPr>
-          <w:rFonts w:ascii="Arial" w:hAnsi="Arial" w:cs="Arial"/>
-          <w:i/>
-          <w:sz w:val="18"/>
-          <w:szCs w:val="18"/>
-          <w:lang w:val="es-ES_tradnl"/>
-        </w:rPr>
-        <w:t>adiciones,</w:t>
       </w:r>
       <w:r>
         <w:rPr>
@@ -2424,7 +2403,7 @@
           <w:szCs w:val="18"/>
           <w:lang w:val="es-ES_tradnl"/>
         </w:rPr>
-        <w:t>P</w:t>
+        <w:t>6-P</w:t>
       </w:r>
     </w:p>
     <w:p>
@@ -2537,6 +2516,16 @@
           <w:lang w:val="es-ES_tradnl"/>
         </w:rPr>
         <w:t>Resuelve las siguientes situaciones</w:t>
+      </w:r>
+      <w:r>
+        <w:rPr>
+          <w:rFonts w:ascii="Arial" w:hAnsi="Arial" w:cs="Arial"/>
+          <w:i/>
+          <w:sz w:val="18"/>
+          <w:szCs w:val="18"/>
+          <w:lang w:val="es-ES_tradnl"/>
+        </w:rPr>
+        <w:t>.</w:t>
       </w:r>
     </w:p>
     <w:p>
@@ -3027,7 +3016,6 @@
     </w:p>
     <w:p>
       <w:pPr>
-        <w:jc w:val="both"/>
         <w:rPr>
           <w:rFonts w:ascii="Arial" w:hAnsi="Arial" w:cs="Arial"/>
           <w:i/>
@@ -3044,7 +3032,47 @@
           <w:szCs w:val="18"/>
           <w:lang w:val="es-ES_tradnl"/>
         </w:rPr>
-        <w:t>En la tienda escolar del colegio, hay la siguiente lista de precios de los productos ofrecidos allí. Si Andrea invita a su amiga Diana y comen una hamburguesa, una gaseosa, una torta y un jugo y pagan con un billete de $20.000¿Cuánto le dan de cambio a Andrea?</w:t>
+        <w:t>Stella quiere comprar una chaqueta de $97</w:t>
+      </w:r>
+      <w:r>
+        <w:rPr>
+          <w:rFonts w:ascii="Arial" w:hAnsi="Arial" w:cs="Arial"/>
+          <w:i/>
+          <w:sz w:val="18"/>
+          <w:szCs w:val="18"/>
+          <w:lang w:val="es-ES_tradnl"/>
+        </w:rPr>
+        <w:t xml:space="preserve"> </w:t>
+      </w:r>
+      <w:r>
+        <w:rPr>
+          <w:rFonts w:ascii="Arial" w:hAnsi="Arial" w:cs="Arial"/>
+          <w:i/>
+          <w:sz w:val="18"/>
+          <w:szCs w:val="18"/>
+          <w:lang w:val="es-ES_tradnl"/>
+        </w:rPr>
+        <w:t>580 pero le hace falta $41</w:t>
+      </w:r>
+      <w:r>
+        <w:rPr>
+          <w:rFonts w:ascii="Arial" w:hAnsi="Arial" w:cs="Arial"/>
+          <w:i/>
+          <w:sz w:val="18"/>
+          <w:szCs w:val="18"/>
+          <w:lang w:val="es-ES_tradnl"/>
+        </w:rPr>
+        <w:t xml:space="preserve"> </w:t>
+      </w:r>
+      <w:r>
+        <w:rPr>
+          <w:rFonts w:ascii="Arial" w:hAnsi="Arial" w:cs="Arial"/>
+          <w:i/>
+          <w:sz w:val="18"/>
+          <w:szCs w:val="18"/>
+          <w:lang w:val="es-ES_tradnl"/>
+        </w:rPr>
+        <w:t>000¿Cuantó dinero tiene Stella ahora?</w:t>
       </w:r>
     </w:p>
     <w:p>
@@ -3312,438 +3340,23 @@
         <w:t xml:space="preserve"> o descripción de ilustración a crear</w:t>
       </w:r>
     </w:p>
-    <w:tbl>
-      <w:tblPr>
-        <w:tblStyle w:val="Tablaconcuadrcula"/>
-        <w:tblW w:w="0" w:type="auto"/>
-        <w:tblInd w:w="567" w:type="dxa"/>
-        <w:tblLook w:val="04A0" w:firstRow="1" w:lastRow="0" w:firstColumn="1" w:lastColumn="0" w:noHBand="0" w:noVBand="1"/>
-      </w:tblPr>
-      <w:tblGrid>
-        <w:gridCol w:w="2093"/>
-        <w:gridCol w:w="1134"/>
-      </w:tblGrid>
-      <w:tr>
-        <w:tc>
-          <w:tcPr>
-            <w:tcW w:w="2093" w:type="dxa"/>
-          </w:tcPr>
-          <w:p>
-            <w:pPr>
-              <w:jc w:val="center"/>
-              <w:rPr>
-                <w:rFonts w:ascii="Arial" w:hAnsi="Arial" w:cs="Arial"/>
-                <w:b/>
-                <w:sz w:val="18"/>
-                <w:szCs w:val="18"/>
-                <w:lang w:val="es-ES_tradnl"/>
-              </w:rPr>
-            </w:pPr>
-            <w:bookmarkStart w:id="0" w:name="OLE_LINK1"/>
-            <w:r>
-              <w:rPr>
-                <w:rFonts w:ascii="Arial" w:hAnsi="Arial" w:cs="Arial"/>
-                <w:b/>
-                <w:sz w:val="18"/>
-                <w:szCs w:val="18"/>
-                <w:lang w:val="es-ES_tradnl"/>
-              </w:rPr>
-              <w:t>PRODUCTO</w:t>
-            </w:r>
-          </w:p>
-        </w:tc>
-        <w:tc>
-          <w:tcPr>
-            <w:tcW w:w="1134" w:type="dxa"/>
-          </w:tcPr>
-          <w:p>
-            <w:pPr>
-              <w:jc w:val="center"/>
-              <w:rPr>
-                <w:rFonts w:ascii="Arial" w:hAnsi="Arial" w:cs="Arial"/>
-                <w:b/>
-                <w:sz w:val="18"/>
-                <w:szCs w:val="18"/>
-                <w:lang w:val="es-ES_tradnl"/>
-              </w:rPr>
-            </w:pPr>
-            <w:r>
-              <w:rPr>
-                <w:rFonts w:ascii="Arial" w:hAnsi="Arial" w:cs="Arial"/>
-                <w:b/>
-                <w:sz w:val="18"/>
-                <w:szCs w:val="18"/>
-                <w:lang w:val="es-ES_tradnl"/>
-              </w:rPr>
-              <w:t>PRECIO</w:t>
-            </w:r>
-          </w:p>
-        </w:tc>
-      </w:tr>
-      <w:tr>
-        <w:tc>
-          <w:tcPr>
-            <w:tcW w:w="2093" w:type="dxa"/>
-          </w:tcPr>
-          <w:p>
-            <w:pPr>
-              <w:rPr>
-                <w:rFonts w:ascii="Arial" w:hAnsi="Arial" w:cs="Arial"/>
-                <w:sz w:val="18"/>
-                <w:szCs w:val="18"/>
-                <w:lang w:val="es-ES_tradnl"/>
-              </w:rPr>
-            </w:pPr>
-            <w:r>
-              <w:rPr>
-                <w:rFonts w:ascii="Arial" w:hAnsi="Arial" w:cs="Arial"/>
-                <w:sz w:val="18"/>
-                <w:szCs w:val="18"/>
-                <w:lang w:val="es-ES_tradnl"/>
-              </w:rPr>
-              <w:t>Hamburguesa</w:t>
-            </w:r>
-          </w:p>
-        </w:tc>
-        <w:tc>
-          <w:tcPr>
-            <w:tcW w:w="1134" w:type="dxa"/>
-          </w:tcPr>
-          <w:p>
-            <w:pPr>
-              <w:rPr>
-                <w:rFonts w:ascii="Arial" w:hAnsi="Arial" w:cs="Arial"/>
-                <w:sz w:val="18"/>
-                <w:szCs w:val="18"/>
-                <w:lang w:val="es-ES_tradnl"/>
-              </w:rPr>
-            </w:pPr>
-            <w:r>
-              <w:rPr>
-                <w:rFonts w:ascii="Arial" w:hAnsi="Arial" w:cs="Arial"/>
-                <w:sz w:val="18"/>
-                <w:szCs w:val="18"/>
-                <w:lang w:val="es-ES_tradnl"/>
-              </w:rPr>
-              <w:t>$4.000</w:t>
-            </w:r>
-          </w:p>
-        </w:tc>
-      </w:tr>
-      <w:tr>
-        <w:tc>
-          <w:tcPr>
-            <w:tcW w:w="2093" w:type="dxa"/>
-          </w:tcPr>
-          <w:p>
-            <w:pPr>
-              <w:rPr>
-                <w:rFonts w:ascii="Arial" w:hAnsi="Arial" w:cs="Arial"/>
-                <w:sz w:val="18"/>
-                <w:szCs w:val="18"/>
-                <w:lang w:val="es-ES_tradnl"/>
-              </w:rPr>
-            </w:pPr>
-            <w:r>
-              <w:rPr>
-                <w:rFonts w:ascii="Arial" w:hAnsi="Arial" w:cs="Arial"/>
-                <w:sz w:val="18"/>
-                <w:szCs w:val="18"/>
-                <w:lang w:val="es-ES_tradnl"/>
-              </w:rPr>
-              <w:t>Perro caliente</w:t>
-            </w:r>
-          </w:p>
-        </w:tc>
-        <w:tc>
-          <w:tcPr>
-            <w:tcW w:w="1134" w:type="dxa"/>
-          </w:tcPr>
-          <w:p>
-            <w:pPr>
-              <w:rPr>
-                <w:rFonts w:ascii="Arial" w:hAnsi="Arial" w:cs="Arial"/>
-                <w:sz w:val="18"/>
-                <w:szCs w:val="18"/>
-                <w:lang w:val="es-ES_tradnl"/>
-              </w:rPr>
-            </w:pPr>
-            <w:r>
-              <w:rPr>
-                <w:rFonts w:ascii="Arial" w:hAnsi="Arial" w:cs="Arial"/>
-                <w:sz w:val="18"/>
-                <w:szCs w:val="18"/>
-                <w:lang w:val="es-ES_tradnl"/>
-              </w:rPr>
-              <w:t>$3.500</w:t>
-            </w:r>
-          </w:p>
-        </w:tc>
-      </w:tr>
-      <w:tr>
-        <w:tc>
-          <w:tcPr>
-            <w:tcW w:w="2093" w:type="dxa"/>
-          </w:tcPr>
-          <w:p>
-            <w:pPr>
-              <w:rPr>
-                <w:rFonts w:ascii="Arial" w:hAnsi="Arial" w:cs="Arial"/>
-                <w:sz w:val="18"/>
-                <w:szCs w:val="18"/>
-                <w:lang w:val="es-ES_tradnl"/>
-              </w:rPr>
-            </w:pPr>
-            <w:r>
-              <w:rPr>
-                <w:rFonts w:ascii="Arial" w:hAnsi="Arial" w:cs="Arial"/>
-                <w:sz w:val="18"/>
-                <w:szCs w:val="18"/>
-                <w:lang w:val="es-ES_tradnl"/>
-              </w:rPr>
-              <w:t>Ensalada de frutas</w:t>
-            </w:r>
-          </w:p>
-        </w:tc>
-        <w:tc>
-          <w:tcPr>
-            <w:tcW w:w="1134" w:type="dxa"/>
-          </w:tcPr>
-          <w:p>
-            <w:pPr>
-              <w:rPr>
-                <w:rFonts w:ascii="Arial" w:hAnsi="Arial" w:cs="Arial"/>
-                <w:sz w:val="18"/>
-                <w:szCs w:val="18"/>
-                <w:lang w:val="es-ES_tradnl"/>
-              </w:rPr>
-            </w:pPr>
-            <w:r>
-              <w:rPr>
-                <w:rFonts w:ascii="Arial" w:hAnsi="Arial" w:cs="Arial"/>
-                <w:sz w:val="18"/>
-                <w:szCs w:val="18"/>
-                <w:lang w:val="es-ES_tradnl"/>
-              </w:rPr>
-              <w:t>$2.800</w:t>
-            </w:r>
-          </w:p>
-        </w:tc>
-      </w:tr>
-      <w:tr>
-        <w:tc>
-          <w:tcPr>
-            <w:tcW w:w="2093" w:type="dxa"/>
-          </w:tcPr>
-          <w:p>
-            <w:pPr>
-              <w:rPr>
-                <w:rFonts w:ascii="Arial" w:hAnsi="Arial" w:cs="Arial"/>
-                <w:sz w:val="18"/>
-                <w:szCs w:val="18"/>
-                <w:lang w:val="es-ES_tradnl"/>
-              </w:rPr>
-            </w:pPr>
-            <w:r>
-              <w:rPr>
-                <w:rFonts w:ascii="Arial" w:hAnsi="Arial" w:cs="Arial"/>
-                <w:sz w:val="18"/>
-                <w:szCs w:val="18"/>
-                <w:lang w:val="es-ES_tradnl"/>
-              </w:rPr>
-              <w:t>Jugo Natural</w:t>
-            </w:r>
-          </w:p>
-        </w:tc>
-        <w:tc>
-          <w:tcPr>
-            <w:tcW w:w="1134" w:type="dxa"/>
-          </w:tcPr>
-          <w:p>
-            <w:pPr>
-              <w:rPr>
-                <w:rFonts w:ascii="Arial" w:hAnsi="Arial" w:cs="Arial"/>
-                <w:sz w:val="18"/>
-                <w:szCs w:val="18"/>
-                <w:lang w:val="es-ES_tradnl"/>
-              </w:rPr>
-            </w:pPr>
-            <w:r>
-              <w:rPr>
-                <w:rFonts w:ascii="Arial" w:hAnsi="Arial" w:cs="Arial"/>
-                <w:sz w:val="18"/>
-                <w:szCs w:val="18"/>
-                <w:lang w:val="es-ES_tradnl"/>
-              </w:rPr>
-              <w:t>$2.500</w:t>
-            </w:r>
-          </w:p>
-        </w:tc>
-      </w:tr>
-      <w:tr>
-        <w:tc>
-          <w:tcPr>
-            <w:tcW w:w="2093" w:type="dxa"/>
-          </w:tcPr>
-          <w:p>
-            <w:pPr>
-              <w:rPr>
-                <w:rFonts w:ascii="Arial" w:hAnsi="Arial" w:cs="Arial"/>
-                <w:sz w:val="18"/>
-                <w:szCs w:val="18"/>
-                <w:lang w:val="es-ES_tradnl"/>
-              </w:rPr>
-            </w:pPr>
-            <w:r>
-              <w:rPr>
-                <w:rFonts w:ascii="Arial" w:hAnsi="Arial" w:cs="Arial"/>
-                <w:sz w:val="18"/>
-                <w:szCs w:val="18"/>
-                <w:lang w:val="es-ES_tradnl"/>
-              </w:rPr>
-              <w:t>Torta</w:t>
-            </w:r>
-          </w:p>
-        </w:tc>
-        <w:tc>
-          <w:tcPr>
-            <w:tcW w:w="1134" w:type="dxa"/>
-          </w:tcPr>
-          <w:p>
-            <w:pPr>
-              <w:rPr>
-                <w:rFonts w:ascii="Arial" w:hAnsi="Arial" w:cs="Arial"/>
-                <w:sz w:val="18"/>
-                <w:szCs w:val="18"/>
-                <w:lang w:val="es-ES_tradnl"/>
-              </w:rPr>
-            </w:pPr>
-            <w:r>
-              <w:rPr>
-                <w:rFonts w:ascii="Arial" w:hAnsi="Arial" w:cs="Arial"/>
-                <w:sz w:val="18"/>
-                <w:szCs w:val="18"/>
-                <w:lang w:val="es-ES_tradnl"/>
-              </w:rPr>
-              <w:t>$1.500</w:t>
-            </w:r>
-          </w:p>
-        </w:tc>
-      </w:tr>
-      <w:tr>
-        <w:tc>
-          <w:tcPr>
-            <w:tcW w:w="2093" w:type="dxa"/>
-          </w:tcPr>
-          <w:p>
-            <w:pPr>
-              <w:rPr>
-                <w:rFonts w:ascii="Arial" w:hAnsi="Arial" w:cs="Arial"/>
-                <w:sz w:val="18"/>
-                <w:szCs w:val="18"/>
-                <w:lang w:val="es-ES_tradnl"/>
-              </w:rPr>
-            </w:pPr>
-            <w:r>
-              <w:rPr>
-                <w:rFonts w:ascii="Arial" w:hAnsi="Arial" w:cs="Arial"/>
-                <w:sz w:val="18"/>
-                <w:szCs w:val="18"/>
-                <w:lang w:val="es-ES_tradnl"/>
-              </w:rPr>
-              <w:t>Galletas</w:t>
-            </w:r>
-          </w:p>
-        </w:tc>
-        <w:tc>
-          <w:tcPr>
-            <w:tcW w:w="1134" w:type="dxa"/>
-          </w:tcPr>
-          <w:p>
-            <w:pPr>
-              <w:rPr>
-                <w:rFonts w:ascii="Arial" w:hAnsi="Arial" w:cs="Arial"/>
-                <w:sz w:val="18"/>
-                <w:szCs w:val="18"/>
-                <w:lang w:val="es-ES_tradnl"/>
-              </w:rPr>
-            </w:pPr>
-            <w:r>
-              <w:rPr>
-                <w:rFonts w:ascii="Arial" w:hAnsi="Arial" w:cs="Arial"/>
-                <w:sz w:val="18"/>
-                <w:szCs w:val="18"/>
-                <w:lang w:val="es-ES_tradnl"/>
-              </w:rPr>
-              <w:t>$600</w:t>
-            </w:r>
-          </w:p>
-        </w:tc>
-      </w:tr>
-      <w:tr>
-        <w:tc>
-          <w:tcPr>
-            <w:tcW w:w="2093" w:type="dxa"/>
-          </w:tcPr>
-          <w:p>
-            <w:pPr>
-              <w:rPr>
-                <w:rFonts w:ascii="Arial" w:hAnsi="Arial" w:cs="Arial"/>
-                <w:sz w:val="18"/>
-                <w:szCs w:val="18"/>
-                <w:lang w:val="es-ES_tradnl"/>
-              </w:rPr>
-            </w:pPr>
-            <w:r>
-              <w:rPr>
-                <w:rFonts w:ascii="Arial" w:hAnsi="Arial" w:cs="Arial"/>
-                <w:sz w:val="18"/>
-                <w:szCs w:val="18"/>
-                <w:lang w:val="es-ES_tradnl"/>
-              </w:rPr>
-              <w:t>Gaseosa</w:t>
-            </w:r>
-          </w:p>
-        </w:tc>
-        <w:tc>
-          <w:tcPr>
-            <w:tcW w:w="1134" w:type="dxa"/>
-          </w:tcPr>
-          <w:p>
-            <w:pPr>
-              <w:rPr>
-                <w:rFonts w:ascii="Arial" w:hAnsi="Arial" w:cs="Arial"/>
-                <w:sz w:val="18"/>
-                <w:szCs w:val="18"/>
-                <w:lang w:val="es-ES_tradnl"/>
-              </w:rPr>
-            </w:pPr>
-            <w:r>
-              <w:rPr>
-                <w:rFonts w:ascii="Arial" w:hAnsi="Arial" w:cs="Arial"/>
-                <w:sz w:val="18"/>
-                <w:szCs w:val="18"/>
-                <w:lang w:val="es-ES_tradnl"/>
-              </w:rPr>
-              <w:t>$1.000</w:t>
-            </w:r>
-            <w:bookmarkStart w:id="1" w:name="_GoBack"/>
-            <w:bookmarkEnd w:id="1"/>
-          </w:p>
-        </w:tc>
-      </w:tr>
-      <w:bookmarkEnd w:id="0"/>
-    </w:tbl>
     <w:p>
       <w:pPr>
         <w:ind w:left="567"/>
-        <w:rPr>
-          <w:rFonts w:ascii="Arial" w:hAnsi="Arial" w:cs="Arial"/>
-          <w:sz w:val="18"/>
-          <w:szCs w:val="18"/>
-          <w:lang w:val="es-ES_tradnl"/>
-        </w:rPr>
-      </w:pPr>
+      </w:pPr>
+      <w:hyperlink r:id="rId4" w:history="1">
+        <w:r>
+          <w:rPr>
+            <w:rStyle w:val="Hipervnculo"/>
+            <w:rFonts w:ascii="Arial" w:hAnsi="Arial" w:cs="Arial"/>
+            <w:color w:val="C2E1ED"/>
+            <w:sz w:val="18"/>
+            <w:szCs w:val="18"/>
+            <w:shd w:val="clear" w:color="auto" w:fill="222222"/>
+          </w:rPr>
+          <w:t>88374013</w:t>
+        </w:r>
+      </w:hyperlink>
     </w:p>
     <w:p>
       <w:pPr>
@@ -3755,6 +3368,60 @@
           <w:lang w:val="es-ES_tradnl"/>
         </w:rPr>
       </w:pPr>
+      <w:r>
+        <w:rPr>
+          <w:noProof/>
+          <w:lang w:val="es-CO" w:eastAsia="es-CO"/>
+        </w:rPr>
+        <w:drawing>
+          <wp:inline distT="0" distB="0" distL="0" distR="0">
+            <wp:extent cx="1540371" cy="1095375"/>
+            <wp:effectExtent l="0" t="0" r="3175" b="0"/>
+            <wp:docPr id="5" name="Imagen 5" descr="http://thumb1.shutterstock.com/display_pic_with_logo/463936/463936,1320770587,4/stock-photo-shopping-woman-excited-showing-price-tag-at-clothes-sale-in-clothing-store-smiling-cheerful-woman-88374013.jpg"/>
+            <wp:cNvGraphicFramePr>
+              <a:graphicFrameLocks xmlns:a="http://schemas.openxmlformats.org/drawingml/2006/main" noChangeAspect="1"/>
+            </wp:cNvGraphicFramePr>
+            <a:graphic xmlns:a="http://schemas.openxmlformats.org/drawingml/2006/main">
+              <a:graphicData uri="http://schemas.openxmlformats.org/drawingml/2006/picture">
+                <pic:pic xmlns:pic="http://schemas.openxmlformats.org/drawingml/2006/picture">
+                  <pic:nvPicPr>
+                    <pic:cNvPr id="0" name="Picture 1" descr="http://thumb1.shutterstock.com/display_pic_with_logo/463936/463936,1320770587,4/stock-photo-shopping-woman-excited-showing-price-tag-at-clothes-sale-in-clothing-store-smiling-cheerful-woman-88374013.jpg"/>
+                    <pic:cNvPicPr>
+                      <a:picLocks noChangeAspect="1" noChangeArrowheads="1"/>
+                    </pic:cNvPicPr>
+                  </pic:nvPicPr>
+                  <pic:blipFill>
+                    <a:blip r:embed="rId5" cstate="print">
+                      <a:extLst>
+                        <a:ext uri="{28A0092B-C50C-407E-A947-70E740481C1C}">
+                          <a14:useLocalDpi xmlns:a14="http://schemas.microsoft.com/office/drawing/2010/main" val="0"/>
+                        </a:ext>
+                      </a:extLst>
+                    </a:blip>
+                    <a:srcRect/>
+                    <a:stretch>
+                      <a:fillRect/>
+                    </a:stretch>
+                  </pic:blipFill>
+                  <pic:spPr bwMode="auto">
+                    <a:xfrm>
+                      <a:off x="0" y="0"/>
+                      <a:ext cx="1540371" cy="1095375"/>
+                    </a:xfrm>
+                    <a:prstGeom prst="rect">
+                      <a:avLst/>
+                    </a:prstGeom>
+                    <a:noFill/>
+                    <a:ln>
+                      <a:noFill/>
+                    </a:ln>
+                  </pic:spPr>
+                </pic:pic>
+              </a:graphicData>
+            </a:graphic>
+          </wp:inline>
+        </w:drawing>
+      </w:r>
     </w:p>
     <w:p>
       <w:pPr>
@@ -4137,7 +3804,27 @@
           <w:szCs w:val="20"/>
           <w:lang w:val="es-ES_tradnl"/>
         </w:rPr>
-        <w:t>Si Bertha compra una ensalada de frutas, dos paquetes de galletas y una torta y Elsa compra dos perros calientes, un jugo y una gaseosa. ¿Cuál es la diferencia entre lo que paga Elsa y Bertha?</w:t>
+        <w:t>Si Sandra tuviera 15 años menos tendría 37 años, y si Pablo tuviera 18 años m</w:t>
+      </w:r>
+      <w:r>
+        <w:rPr>
+          <w:rFonts w:ascii="Arial" w:hAnsi="Arial" w:cs="Arial"/>
+          <w:i/>
+          <w:sz w:val="20"/>
+          <w:szCs w:val="20"/>
+          <w:lang w:val="es-ES_tradnl"/>
+        </w:rPr>
+        <w:t>á</w:t>
+      </w:r>
+      <w:r>
+        <w:rPr>
+          <w:rFonts w:ascii="Arial" w:hAnsi="Arial" w:cs="Arial"/>
+          <w:i/>
+          <w:sz w:val="20"/>
+          <w:szCs w:val="20"/>
+          <w:lang w:val="es-ES_tradnl"/>
+        </w:rPr>
+        <w:t>s tendría 25 años. ¿Cuántos años es más joven Pablo que Sandra?</w:t>
       </w:r>
     </w:p>
     <w:p>
@@ -4260,16 +3947,6 @@
           <w:lang w:val="es-ES_tradnl"/>
         </w:rPr>
       </w:pPr>
-    </w:p>
-    <w:p>
-      <w:pPr>
-        <w:rPr>
-          <w:rFonts w:ascii="Arial" w:hAnsi="Arial" w:cs="Arial"/>
-          <w:sz w:val="18"/>
-          <w:szCs w:val="18"/>
-          <w:lang w:val="es-ES_tradnl"/>
-        </w:rPr>
-      </w:pPr>
       <w:r>
         <w:rPr>
           <w:rFonts w:ascii="Arial" w:hAnsi="Arial" w:cs="Arial"/>
@@ -4415,424 +4092,102 @@
         <w:t xml:space="preserve"> o descripción de ilustración a crear</w:t>
       </w:r>
     </w:p>
-    <w:tbl>
-      <w:tblPr>
-        <w:tblStyle w:val="Tablaconcuadrcula"/>
-        <w:tblW w:w="0" w:type="auto"/>
-        <w:tblInd w:w="567" w:type="dxa"/>
-        <w:tblLook w:val="04A0" w:firstRow="1" w:lastRow="0" w:firstColumn="1" w:lastColumn="0" w:noHBand="0" w:noVBand="1"/>
-      </w:tblPr>
-      <w:tblGrid>
-        <w:gridCol w:w="2093"/>
-        <w:gridCol w:w="1134"/>
-      </w:tblGrid>
-      <w:tr>
-        <w:tc>
-          <w:tcPr>
-            <w:tcW w:w="2093" w:type="dxa"/>
-          </w:tcPr>
-          <w:p>
-            <w:pPr>
-              <w:jc w:val="center"/>
-              <w:rPr>
-                <w:rFonts w:ascii="Arial" w:hAnsi="Arial" w:cs="Arial"/>
-                <w:b/>
-                <w:sz w:val="18"/>
-                <w:szCs w:val="18"/>
-                <w:lang w:val="es-ES_tradnl"/>
-              </w:rPr>
-            </w:pPr>
-            <w:r>
-              <w:rPr>
-                <w:rFonts w:ascii="Arial" w:hAnsi="Arial" w:cs="Arial"/>
-                <w:b/>
-                <w:sz w:val="18"/>
-                <w:szCs w:val="18"/>
-                <w:lang w:val="es-ES_tradnl"/>
-              </w:rPr>
-              <w:t>PRODUCTO</w:t>
-            </w:r>
-          </w:p>
-        </w:tc>
-        <w:tc>
-          <w:tcPr>
-            <w:tcW w:w="1134" w:type="dxa"/>
-          </w:tcPr>
-          <w:p>
-            <w:pPr>
-              <w:jc w:val="center"/>
-              <w:rPr>
-                <w:rFonts w:ascii="Arial" w:hAnsi="Arial" w:cs="Arial"/>
-                <w:b/>
-                <w:sz w:val="18"/>
-                <w:szCs w:val="18"/>
-                <w:lang w:val="es-ES_tradnl"/>
-              </w:rPr>
-            </w:pPr>
-            <w:r>
-              <w:rPr>
-                <w:rFonts w:ascii="Arial" w:hAnsi="Arial" w:cs="Arial"/>
-                <w:b/>
-                <w:sz w:val="18"/>
-                <w:szCs w:val="18"/>
-                <w:lang w:val="es-ES_tradnl"/>
-              </w:rPr>
-              <w:t>PRECIO</w:t>
-            </w:r>
-          </w:p>
-        </w:tc>
-      </w:tr>
-      <w:tr>
-        <w:tc>
-          <w:tcPr>
-            <w:tcW w:w="2093" w:type="dxa"/>
-          </w:tcPr>
-          <w:p>
-            <w:pPr>
-              <w:rPr>
-                <w:rFonts w:ascii="Arial" w:hAnsi="Arial" w:cs="Arial"/>
-                <w:sz w:val="18"/>
-                <w:szCs w:val="18"/>
-                <w:lang w:val="es-ES_tradnl"/>
-              </w:rPr>
-            </w:pPr>
-            <w:r>
-              <w:rPr>
-                <w:rFonts w:ascii="Arial" w:hAnsi="Arial" w:cs="Arial"/>
-                <w:sz w:val="18"/>
-                <w:szCs w:val="18"/>
-                <w:lang w:val="es-ES_tradnl"/>
-              </w:rPr>
-              <w:t>Hamburguesa</w:t>
-            </w:r>
-          </w:p>
-        </w:tc>
-        <w:tc>
-          <w:tcPr>
-            <w:tcW w:w="1134" w:type="dxa"/>
-          </w:tcPr>
-          <w:p>
-            <w:pPr>
-              <w:rPr>
-                <w:rFonts w:ascii="Arial" w:hAnsi="Arial" w:cs="Arial"/>
-                <w:sz w:val="18"/>
-                <w:szCs w:val="18"/>
-                <w:lang w:val="es-ES_tradnl"/>
-              </w:rPr>
-            </w:pPr>
-            <w:r>
-              <w:rPr>
-                <w:rFonts w:ascii="Arial" w:hAnsi="Arial" w:cs="Arial"/>
-                <w:sz w:val="18"/>
-                <w:szCs w:val="18"/>
-                <w:lang w:val="es-ES_tradnl"/>
-              </w:rPr>
-              <w:t>$4.000</w:t>
-            </w:r>
-          </w:p>
-        </w:tc>
-      </w:tr>
-      <w:tr>
-        <w:tc>
-          <w:tcPr>
-            <w:tcW w:w="2093" w:type="dxa"/>
-          </w:tcPr>
-          <w:p>
-            <w:pPr>
-              <w:rPr>
-                <w:rFonts w:ascii="Arial" w:hAnsi="Arial" w:cs="Arial"/>
-                <w:sz w:val="18"/>
-                <w:szCs w:val="18"/>
-                <w:lang w:val="es-ES_tradnl"/>
-              </w:rPr>
-            </w:pPr>
-            <w:r>
-              <w:rPr>
-                <w:rFonts w:ascii="Arial" w:hAnsi="Arial" w:cs="Arial"/>
-                <w:sz w:val="18"/>
-                <w:szCs w:val="18"/>
-                <w:lang w:val="es-ES_tradnl"/>
-              </w:rPr>
-              <w:t>Perro caliente</w:t>
-            </w:r>
-          </w:p>
-        </w:tc>
-        <w:tc>
-          <w:tcPr>
-            <w:tcW w:w="1134" w:type="dxa"/>
-          </w:tcPr>
-          <w:p>
-            <w:pPr>
-              <w:rPr>
-                <w:rFonts w:ascii="Arial" w:hAnsi="Arial" w:cs="Arial"/>
-                <w:sz w:val="18"/>
-                <w:szCs w:val="18"/>
-                <w:lang w:val="es-ES_tradnl"/>
-              </w:rPr>
-            </w:pPr>
-            <w:r>
-              <w:rPr>
-                <w:rFonts w:ascii="Arial" w:hAnsi="Arial" w:cs="Arial"/>
-                <w:sz w:val="18"/>
-                <w:szCs w:val="18"/>
-                <w:lang w:val="es-ES_tradnl"/>
-              </w:rPr>
-              <w:t>$3.500</w:t>
-            </w:r>
-          </w:p>
-        </w:tc>
-      </w:tr>
-      <w:tr>
-        <w:tc>
-          <w:tcPr>
-            <w:tcW w:w="2093" w:type="dxa"/>
-          </w:tcPr>
-          <w:p>
-            <w:pPr>
-              <w:rPr>
-                <w:rFonts w:ascii="Arial" w:hAnsi="Arial" w:cs="Arial"/>
-                <w:sz w:val="18"/>
-                <w:szCs w:val="18"/>
-                <w:lang w:val="es-ES_tradnl"/>
-              </w:rPr>
-            </w:pPr>
-            <w:r>
-              <w:rPr>
-                <w:rFonts w:ascii="Arial" w:hAnsi="Arial" w:cs="Arial"/>
-                <w:sz w:val="18"/>
-                <w:szCs w:val="18"/>
-                <w:lang w:val="es-ES_tradnl"/>
-              </w:rPr>
-              <w:t>Ensalada de frutas</w:t>
-            </w:r>
-          </w:p>
-        </w:tc>
-        <w:tc>
-          <w:tcPr>
-            <w:tcW w:w="1134" w:type="dxa"/>
-          </w:tcPr>
-          <w:p>
-            <w:pPr>
-              <w:rPr>
-                <w:rFonts w:ascii="Arial" w:hAnsi="Arial" w:cs="Arial"/>
-                <w:sz w:val="18"/>
-                <w:szCs w:val="18"/>
-                <w:lang w:val="es-ES_tradnl"/>
-              </w:rPr>
-            </w:pPr>
-            <w:r>
-              <w:rPr>
-                <w:rFonts w:ascii="Arial" w:hAnsi="Arial" w:cs="Arial"/>
-                <w:sz w:val="18"/>
-                <w:szCs w:val="18"/>
-                <w:lang w:val="es-ES_tradnl"/>
-              </w:rPr>
-              <w:t>$2.800</w:t>
-            </w:r>
-          </w:p>
-        </w:tc>
-      </w:tr>
-      <w:tr>
-        <w:tc>
-          <w:tcPr>
-            <w:tcW w:w="2093" w:type="dxa"/>
-          </w:tcPr>
-          <w:p>
-            <w:pPr>
-              <w:rPr>
-                <w:rFonts w:ascii="Arial" w:hAnsi="Arial" w:cs="Arial"/>
-                <w:sz w:val="18"/>
-                <w:szCs w:val="18"/>
-                <w:lang w:val="es-ES_tradnl"/>
-              </w:rPr>
-            </w:pPr>
-            <w:r>
-              <w:rPr>
-                <w:rFonts w:ascii="Arial" w:hAnsi="Arial" w:cs="Arial"/>
-                <w:sz w:val="18"/>
-                <w:szCs w:val="18"/>
-                <w:lang w:val="es-ES_tradnl"/>
-              </w:rPr>
-              <w:t>Jugo Natural</w:t>
-            </w:r>
-          </w:p>
-        </w:tc>
-        <w:tc>
-          <w:tcPr>
-            <w:tcW w:w="1134" w:type="dxa"/>
-          </w:tcPr>
-          <w:p>
-            <w:pPr>
-              <w:rPr>
-                <w:rFonts w:ascii="Arial" w:hAnsi="Arial" w:cs="Arial"/>
-                <w:sz w:val="18"/>
-                <w:szCs w:val="18"/>
-                <w:lang w:val="es-ES_tradnl"/>
-              </w:rPr>
-            </w:pPr>
-            <w:r>
-              <w:rPr>
-                <w:rFonts w:ascii="Arial" w:hAnsi="Arial" w:cs="Arial"/>
-                <w:sz w:val="18"/>
-                <w:szCs w:val="18"/>
-                <w:lang w:val="es-ES_tradnl"/>
-              </w:rPr>
-              <w:t>$2.500</w:t>
-            </w:r>
-          </w:p>
-        </w:tc>
-      </w:tr>
-      <w:tr>
-        <w:tc>
-          <w:tcPr>
-            <w:tcW w:w="2093" w:type="dxa"/>
-          </w:tcPr>
-          <w:p>
-            <w:pPr>
-              <w:rPr>
-                <w:rFonts w:ascii="Arial" w:hAnsi="Arial" w:cs="Arial"/>
-                <w:sz w:val="18"/>
-                <w:szCs w:val="18"/>
-                <w:lang w:val="es-ES_tradnl"/>
-              </w:rPr>
-            </w:pPr>
-            <w:r>
-              <w:rPr>
-                <w:rFonts w:ascii="Arial" w:hAnsi="Arial" w:cs="Arial"/>
-                <w:sz w:val="18"/>
-                <w:szCs w:val="18"/>
-                <w:lang w:val="es-ES_tradnl"/>
-              </w:rPr>
-              <w:t>Torta</w:t>
-            </w:r>
-          </w:p>
-        </w:tc>
-        <w:tc>
-          <w:tcPr>
-            <w:tcW w:w="1134" w:type="dxa"/>
-          </w:tcPr>
-          <w:p>
-            <w:pPr>
-              <w:rPr>
-                <w:rFonts w:ascii="Arial" w:hAnsi="Arial" w:cs="Arial"/>
-                <w:sz w:val="18"/>
-                <w:szCs w:val="18"/>
-                <w:lang w:val="es-ES_tradnl"/>
-              </w:rPr>
-            </w:pPr>
-            <w:r>
-              <w:rPr>
-                <w:rFonts w:ascii="Arial" w:hAnsi="Arial" w:cs="Arial"/>
-                <w:sz w:val="18"/>
-                <w:szCs w:val="18"/>
-                <w:lang w:val="es-ES_tradnl"/>
-              </w:rPr>
-              <w:t>$1.500</w:t>
-            </w:r>
-          </w:p>
-        </w:tc>
-      </w:tr>
-      <w:tr>
-        <w:tc>
-          <w:tcPr>
-            <w:tcW w:w="2093" w:type="dxa"/>
-          </w:tcPr>
-          <w:p>
-            <w:pPr>
-              <w:rPr>
-                <w:rFonts w:ascii="Arial" w:hAnsi="Arial" w:cs="Arial"/>
-                <w:sz w:val="18"/>
-                <w:szCs w:val="18"/>
-                <w:lang w:val="es-ES_tradnl"/>
-              </w:rPr>
-            </w:pPr>
-            <w:r>
-              <w:rPr>
-                <w:rFonts w:ascii="Arial" w:hAnsi="Arial" w:cs="Arial"/>
-                <w:sz w:val="18"/>
-                <w:szCs w:val="18"/>
-                <w:lang w:val="es-ES_tradnl"/>
-              </w:rPr>
-              <w:t>Galletas</w:t>
-            </w:r>
-          </w:p>
-        </w:tc>
-        <w:tc>
-          <w:tcPr>
-            <w:tcW w:w="1134" w:type="dxa"/>
-          </w:tcPr>
-          <w:p>
-            <w:pPr>
-              <w:rPr>
-                <w:rFonts w:ascii="Arial" w:hAnsi="Arial" w:cs="Arial"/>
-                <w:sz w:val="18"/>
-                <w:szCs w:val="18"/>
-                <w:lang w:val="es-ES_tradnl"/>
-              </w:rPr>
-            </w:pPr>
-            <w:r>
-              <w:rPr>
-                <w:rFonts w:ascii="Arial" w:hAnsi="Arial" w:cs="Arial"/>
-                <w:sz w:val="18"/>
-                <w:szCs w:val="18"/>
-                <w:lang w:val="es-ES_tradnl"/>
-              </w:rPr>
-              <w:t>$600</w:t>
-            </w:r>
-          </w:p>
-        </w:tc>
-      </w:tr>
-      <w:tr>
-        <w:tc>
-          <w:tcPr>
-            <w:tcW w:w="2093" w:type="dxa"/>
-          </w:tcPr>
-          <w:p>
-            <w:pPr>
-              <w:rPr>
-                <w:rFonts w:ascii="Arial" w:hAnsi="Arial" w:cs="Arial"/>
-                <w:sz w:val="18"/>
-                <w:szCs w:val="18"/>
-                <w:lang w:val="es-ES_tradnl"/>
-              </w:rPr>
-            </w:pPr>
-            <w:r>
-              <w:rPr>
-                <w:rFonts w:ascii="Arial" w:hAnsi="Arial" w:cs="Arial"/>
-                <w:sz w:val="18"/>
-                <w:szCs w:val="18"/>
-                <w:lang w:val="es-ES_tradnl"/>
-              </w:rPr>
-              <w:t>Gaseosa</w:t>
-            </w:r>
-          </w:p>
-        </w:tc>
-        <w:tc>
-          <w:tcPr>
-            <w:tcW w:w="1134" w:type="dxa"/>
-          </w:tcPr>
-          <w:p>
-            <w:pPr>
-              <w:rPr>
-                <w:rFonts w:ascii="Arial" w:hAnsi="Arial" w:cs="Arial"/>
-                <w:sz w:val="18"/>
-                <w:szCs w:val="18"/>
-                <w:lang w:val="es-ES_tradnl"/>
-              </w:rPr>
-            </w:pPr>
-            <w:r>
-              <w:rPr>
-                <w:rFonts w:ascii="Arial" w:hAnsi="Arial" w:cs="Arial"/>
-                <w:sz w:val="18"/>
-                <w:szCs w:val="18"/>
-                <w:lang w:val="es-ES_tradnl"/>
-              </w:rPr>
-              <w:t>$1.000</w:t>
-            </w:r>
-          </w:p>
-        </w:tc>
-      </w:tr>
-    </w:tbl>
+    <w:p>
+      <w:pPr>
+        <w:ind w:left="426"/>
+        <w:rPr>
+          <w:rFonts w:ascii="Arial" w:hAnsi="Arial" w:cs="Arial"/>
+          <w:color w:val="B2B2B2"/>
+          <w:sz w:val="18"/>
+          <w:szCs w:val="18"/>
+          <w:shd w:val="clear" w:color="auto" w:fill="222222"/>
+        </w:rPr>
+      </w:pPr>
+      <w:r>
+        <w:rPr>
+          <w:rStyle w:val="apple-converted-space"/>
+          <w:rFonts w:ascii="Arial" w:hAnsi="Arial" w:cs="Arial"/>
+          <w:color w:val="B2B2B2"/>
+          <w:sz w:val="18"/>
+          <w:szCs w:val="18"/>
+          <w:shd w:val="clear" w:color="auto" w:fill="222222"/>
+        </w:rPr>
+        <w:t> </w:t>
+      </w:r>
+      <w:hyperlink r:id="rId6" w:history="1">
+        <w:r>
+          <w:rPr>
+            <w:rStyle w:val="Hipervnculo"/>
+            <w:rFonts w:ascii="Arial" w:hAnsi="Arial" w:cs="Arial"/>
+            <w:color w:val="C2E1ED"/>
+            <w:sz w:val="18"/>
+            <w:szCs w:val="18"/>
+            <w:u w:val="none"/>
+            <w:shd w:val="clear" w:color="auto" w:fill="222222"/>
+          </w:rPr>
+          <w:t>127617116</w:t>
+        </w:r>
+      </w:hyperlink>
+    </w:p>
+    <w:p>
+      <w:pPr>
+        <w:ind w:left="426"/>
+      </w:pPr>
+      <w:r>
+        <w:rPr>
+          <w:noProof/>
+          <w:lang w:val="es-CO" w:eastAsia="es-CO"/>
+        </w:rPr>
+        <w:drawing>
+          <wp:inline distT="0" distB="0" distL="0" distR="0">
+            <wp:extent cx="1047750" cy="745067"/>
+            <wp:effectExtent l="0" t="0" r="0" b="0"/>
+            <wp:docPr id="6" name="Imagen 6" descr="http://thumb9.shutterstock.com/display_pic_with_logo/757165/127617116/stock-photo-happy-grandma-with-grandson-embracing-outdoor-127617116.jpg"/>
+            <wp:cNvGraphicFramePr>
+              <a:graphicFrameLocks xmlns:a="http://schemas.openxmlformats.org/drawingml/2006/main" noChangeAspect="1"/>
+            </wp:cNvGraphicFramePr>
+            <a:graphic xmlns:a="http://schemas.openxmlformats.org/drawingml/2006/main">
+              <a:graphicData uri="http://schemas.openxmlformats.org/drawingml/2006/picture">
+                <pic:pic xmlns:pic="http://schemas.openxmlformats.org/drawingml/2006/picture">
+                  <pic:nvPicPr>
+                    <pic:cNvPr id="0" name="Picture 3" descr="http://thumb9.shutterstock.com/display_pic_with_logo/757165/127617116/stock-photo-happy-grandma-with-grandson-embracing-outdoor-127617116.jpg"/>
+                    <pic:cNvPicPr>
+                      <a:picLocks noChangeAspect="1" noChangeArrowheads="1"/>
+                    </pic:cNvPicPr>
+                  </pic:nvPicPr>
+                  <pic:blipFill>
+                    <a:blip r:embed="rId7" cstate="print">
+                      <a:extLst>
+                        <a:ext uri="{28A0092B-C50C-407E-A947-70E740481C1C}">
+                          <a14:useLocalDpi xmlns:a14="http://schemas.microsoft.com/office/drawing/2010/main" val="0"/>
+                        </a:ext>
+                      </a:extLst>
+                    </a:blip>
+                    <a:srcRect/>
+                    <a:stretch>
+                      <a:fillRect/>
+                    </a:stretch>
+                  </pic:blipFill>
+                  <pic:spPr bwMode="auto">
+                    <a:xfrm>
+                      <a:off x="0" y="0"/>
+                      <a:ext cx="1047750" cy="745067"/>
+                    </a:xfrm>
+                    <a:prstGeom prst="rect">
+                      <a:avLst/>
+                    </a:prstGeom>
+                    <a:noFill/>
+                    <a:ln>
+                      <a:noFill/>
+                    </a:ln>
+                  </pic:spPr>
+                </pic:pic>
+              </a:graphicData>
+            </a:graphic>
+          </wp:inline>
+        </w:drawing>
+      </w:r>
+    </w:p>
     <w:p>
       <w:pPr>
         <w:ind w:left="426"/>
@@ -5219,7 +4574,6 @@
     </w:p>
     <w:p>
       <w:pPr>
-        <w:jc w:val="both"/>
         <w:rPr>
           <w:rFonts w:ascii="Arial" w:hAnsi="Arial" w:cs="Arial"/>
           <w:i/>
@@ -5236,7 +4590,7 @@
           <w:szCs w:val="18"/>
           <w:lang w:val="es-ES_tradnl"/>
         </w:rPr>
-        <w:t>Clarita e</w:t>
+        <w:t>Si Pa</w:t>
       </w:r>
       <w:r>
         <w:rPr>
@@ -5246,7 +4600,7 @@
           <w:szCs w:val="18"/>
           <w:lang w:val="es-ES_tradnl"/>
         </w:rPr>
-        <w:t>s la administradora de la tienda y</w:t>
+        <w:t>ola nació en 1</w:t>
       </w:r>
       <w:r>
         <w:rPr>
@@ -5256,7 +4610,7 @@
           <w:szCs w:val="18"/>
           <w:lang w:val="es-ES_tradnl"/>
         </w:rPr>
-        <w:t xml:space="preserve"> establece los siguient</w:t>
+        <w:t xml:space="preserve"> </w:t>
       </w:r>
       <w:r>
         <w:rPr>
@@ -5266,7 +4620,7 @@
           <w:szCs w:val="18"/>
           <w:lang w:val="es-ES_tradnl"/>
         </w:rPr>
-        <w:t>e</w:t>
+        <w:t>984</w:t>
       </w:r>
       <w:r>
         <w:rPr>
@@ -5276,7 +4630,7 @@
           <w:szCs w:val="18"/>
           <w:lang w:val="es-ES_tradnl"/>
         </w:rPr>
-        <w:t>s combos</w:t>
+        <w:t>, Diego en 1</w:t>
       </w:r>
       <w:r>
         <w:rPr>
@@ -5286,18 +4640,17 @@
           <w:szCs w:val="18"/>
           <w:lang w:val="es-ES_tradnl"/>
         </w:rPr>
-        <w:t xml:space="preserve">. Si el coordinador realiza el siguiente pedido: 3 </w:t>
-      </w:r>
-      <w:r>
-        <w:rPr>
-          <w:rFonts w:ascii="Arial" w:hAnsi="Arial" w:cs="Arial"/>
-          <w:b/>
+        <w:t xml:space="preserve"> </w:t>
+      </w:r>
+      <w:r>
+        <w:rPr>
+          <w:rFonts w:ascii="Arial" w:hAnsi="Arial" w:cs="Arial"/>
           <w:i/>
           <w:sz w:val="18"/>
           <w:szCs w:val="18"/>
           <w:lang w:val="es-ES_tradnl"/>
         </w:rPr>
-        <w:t>combos 1</w:t>
+        <w:t>990 y Karen en 1</w:t>
       </w:r>
       <w:r>
         <w:rPr>
@@ -5307,29 +4660,27 @@
           <w:szCs w:val="18"/>
           <w:lang w:val="es-ES_tradnl"/>
         </w:rPr>
-        <w:t xml:space="preserve">, 4 </w:t>
-      </w:r>
-      <w:r>
-        <w:rPr>
-          <w:rFonts w:ascii="Arial" w:hAnsi="Arial" w:cs="Arial"/>
-          <w:b/>
+        <w:t xml:space="preserve"> </w:t>
+      </w:r>
+      <w:r>
+        <w:rPr>
+          <w:rFonts w:ascii="Arial" w:hAnsi="Arial" w:cs="Arial"/>
           <w:i/>
           <w:sz w:val="18"/>
           <w:szCs w:val="18"/>
           <w:lang w:val="es-ES_tradnl"/>
         </w:rPr>
-        <w:t>combos 2</w:t>
-      </w:r>
-      <w:r>
-        <w:rPr>
-          <w:rFonts w:ascii="Arial" w:hAnsi="Arial" w:cs="Arial"/>
-          <w:b/>
+        <w:t>995¿E</w:t>
+      </w:r>
+      <w:r>
+        <w:rPr>
+          <w:rFonts w:ascii="Arial" w:hAnsi="Arial" w:cs="Arial"/>
           <w:i/>
           <w:sz w:val="18"/>
           <w:szCs w:val="18"/>
           <w:lang w:val="es-ES_tradnl"/>
         </w:rPr>
-        <w:t xml:space="preserve">  </w:t>
+        <w:t>n cu</w:t>
       </w:r>
       <w:r>
         <w:rPr>
@@ -5339,18 +4690,17 @@
           <w:szCs w:val="18"/>
           <w:lang w:val="es-ES_tradnl"/>
         </w:rPr>
-        <w:t xml:space="preserve">y un </w:t>
-      </w:r>
-      <w:r>
-        <w:rPr>
-          <w:rFonts w:ascii="Arial" w:hAnsi="Arial" w:cs="Arial"/>
-          <w:b/>
+        <w:t>á</w:t>
+      </w:r>
+      <w:r>
+        <w:rPr>
+          <w:rFonts w:ascii="Arial" w:hAnsi="Arial" w:cs="Arial"/>
           <w:i/>
           <w:sz w:val="18"/>
           <w:szCs w:val="18"/>
           <w:lang w:val="es-ES_tradnl"/>
         </w:rPr>
-        <w:t>combo 2</w:t>
+        <w:t>nto excederá en el 2</w:t>
       </w:r>
       <w:r>
         <w:rPr>
@@ -5360,29 +4710,27 @@
           <w:szCs w:val="18"/>
           <w:lang w:val="es-ES_tradnl"/>
         </w:rPr>
-        <w:t xml:space="preserve">, pero después devuelve un </w:t>
-      </w:r>
-      <w:r>
-        <w:rPr>
-          <w:rFonts w:ascii="Arial" w:hAnsi="Arial" w:cs="Arial"/>
-          <w:b/>
+        <w:t xml:space="preserve"> </w:t>
+      </w:r>
+      <w:r>
+        <w:rPr>
+          <w:rFonts w:ascii="Arial" w:hAnsi="Arial" w:cs="Arial"/>
           <w:i/>
           <w:sz w:val="18"/>
           <w:szCs w:val="18"/>
           <w:lang w:val="es-ES_tradnl"/>
         </w:rPr>
-        <w:t>combo 2</w:t>
-      </w:r>
-      <w:r>
-        <w:rPr>
-          <w:rFonts w:ascii="Arial" w:hAnsi="Arial" w:cs="Arial"/>
-          <w:b/>
+        <w:t>016 la edad de Karen a</w:t>
+      </w:r>
+      <w:r>
+        <w:rPr>
+          <w:rFonts w:ascii="Arial" w:hAnsi="Arial" w:cs="Arial"/>
           <w:i/>
           <w:sz w:val="18"/>
           <w:szCs w:val="18"/>
           <w:lang w:val="es-ES_tradnl"/>
         </w:rPr>
-        <w:t xml:space="preserve">. </w:t>
+        <w:t xml:space="preserve"> </w:t>
       </w:r>
       <w:r>
         <w:rPr>
@@ -5392,7 +4740,7 @@
           <w:szCs w:val="18"/>
           <w:lang w:val="es-ES_tradnl"/>
         </w:rPr>
-        <w:t xml:space="preserve"> El coordinador tiene $26.900</w:t>
+        <w:t xml:space="preserve">la diferencia de las edades de Paola </w:t>
       </w:r>
       <w:r>
         <w:rPr>
@@ -5402,7 +4750,7 @@
           <w:szCs w:val="18"/>
           <w:lang w:val="es-ES_tradnl"/>
         </w:rPr>
-        <w:t>. ¿</w:t>
+        <w:t>y Diego</w:t>
       </w:r>
       <w:r>
         <w:rPr>
@@ -5412,8 +4760,19 @@
           <w:szCs w:val="18"/>
           <w:lang w:val="es-ES_tradnl"/>
         </w:rPr>
-        <w:t>Cuánto queda debiendo en la tienda escolar?</w:t>
-      </w:r>
+        <w:t>?</w:t>
+      </w:r>
+    </w:p>
+    <w:p>
+      <w:pPr>
+        <w:rPr>
+          <w:rFonts w:ascii="Arial" w:hAnsi="Arial" w:cs="Arial"/>
+          <w:i/>
+          <w:sz w:val="18"/>
+          <w:szCs w:val="18"/>
+          <w:lang w:val="es-ES_tradnl"/>
+        </w:rPr>
+      </w:pPr>
     </w:p>
     <w:p>
       <w:pPr>
@@ -5691,256 +5050,109 @@
         </w:rPr>
       </w:pPr>
     </w:p>
-    <w:tbl>
-      <w:tblPr>
-        <w:tblStyle w:val="Tablaconcuadrcula"/>
-        <w:tblW w:w="0" w:type="auto"/>
-        <w:tblInd w:w="567" w:type="dxa"/>
-        <w:tblLook w:val="04A0" w:firstRow="1" w:lastRow="0" w:firstColumn="1" w:lastColumn="0" w:noHBand="0" w:noVBand="1"/>
-      </w:tblPr>
-      <w:tblGrid>
-        <w:gridCol w:w="1384"/>
-        <w:gridCol w:w="2693"/>
-        <w:gridCol w:w="1134"/>
-      </w:tblGrid>
-      <w:tr>
-        <w:tc>
-          <w:tcPr>
-            <w:tcW w:w="1384" w:type="dxa"/>
-          </w:tcPr>
-          <w:p>
-            <w:pPr>
-              <w:rPr>
-                <w:rFonts w:ascii="Arial" w:hAnsi="Arial" w:cs="Arial"/>
-                <w:b/>
-                <w:sz w:val="18"/>
-                <w:szCs w:val="18"/>
-                <w:lang w:val="es-ES_tradnl"/>
-              </w:rPr>
-            </w:pPr>
-            <w:r>
-              <w:rPr>
-                <w:rFonts w:ascii="Arial" w:hAnsi="Arial" w:cs="Arial"/>
-                <w:b/>
-                <w:sz w:val="18"/>
-                <w:szCs w:val="18"/>
-                <w:lang w:val="es-ES_tradnl"/>
-              </w:rPr>
-              <w:t>Combo1</w:t>
-            </w:r>
-          </w:p>
-        </w:tc>
-        <w:tc>
-          <w:tcPr>
-            <w:tcW w:w="2693" w:type="dxa"/>
-          </w:tcPr>
-          <w:p>
-            <w:pPr>
-              <w:rPr>
-                <w:rFonts w:ascii="Arial" w:hAnsi="Arial" w:cs="Arial"/>
-                <w:sz w:val="18"/>
-                <w:szCs w:val="18"/>
-                <w:lang w:val="es-ES_tradnl"/>
-              </w:rPr>
-            </w:pPr>
-            <w:r>
-              <w:rPr>
-                <w:rFonts w:ascii="Arial" w:hAnsi="Arial" w:cs="Arial"/>
-                <w:sz w:val="18"/>
-                <w:szCs w:val="18"/>
-                <w:lang w:val="es-ES_tradnl"/>
-              </w:rPr>
-              <w:t>Hamburguesa y gaseosa</w:t>
-            </w:r>
-          </w:p>
-        </w:tc>
-        <w:tc>
-          <w:tcPr>
-            <w:tcW w:w="1134" w:type="dxa"/>
-          </w:tcPr>
-          <w:p>
-            <w:pPr>
-              <w:jc w:val="right"/>
-              <w:rPr>
-                <w:rFonts w:ascii="Arial" w:hAnsi="Arial" w:cs="Arial"/>
-                <w:i/>
-                <w:sz w:val="18"/>
-                <w:szCs w:val="18"/>
-                <w:lang w:val="es-ES_tradnl"/>
-              </w:rPr>
-            </w:pPr>
-            <w:r>
-              <w:rPr>
-                <w:rFonts w:ascii="Arial" w:hAnsi="Arial" w:cs="Arial"/>
-                <w:i/>
-                <w:sz w:val="18"/>
-                <w:szCs w:val="18"/>
-                <w:lang w:val="es-ES_tradnl"/>
-              </w:rPr>
-              <w:t>$4.500</w:t>
-            </w:r>
-          </w:p>
-        </w:tc>
-      </w:tr>
-      <w:tr>
-        <w:tc>
-          <w:tcPr>
-            <w:tcW w:w="1384" w:type="dxa"/>
-          </w:tcPr>
-          <w:p>
-            <w:pPr>
-              <w:rPr>
-                <w:rFonts w:ascii="Arial" w:hAnsi="Arial" w:cs="Arial"/>
-                <w:b/>
-                <w:sz w:val="18"/>
-                <w:szCs w:val="18"/>
-                <w:lang w:val="es-ES_tradnl"/>
-              </w:rPr>
-            </w:pPr>
-            <w:r>
-              <w:rPr>
-                <w:rFonts w:ascii="Arial" w:hAnsi="Arial" w:cs="Arial"/>
-                <w:b/>
-                <w:sz w:val="18"/>
-                <w:szCs w:val="18"/>
-                <w:lang w:val="es-ES_tradnl"/>
-              </w:rPr>
-              <w:t>Combo 2</w:t>
-            </w:r>
-          </w:p>
-        </w:tc>
-        <w:tc>
-          <w:tcPr>
-            <w:tcW w:w="2693" w:type="dxa"/>
-          </w:tcPr>
-          <w:p>
-            <w:pPr>
-              <w:rPr>
-                <w:rFonts w:ascii="Arial" w:hAnsi="Arial" w:cs="Arial"/>
-                <w:sz w:val="18"/>
-                <w:szCs w:val="18"/>
-                <w:lang w:val="es-ES_tradnl"/>
-              </w:rPr>
-            </w:pPr>
-            <w:r>
-              <w:rPr>
-                <w:rFonts w:ascii="Arial" w:hAnsi="Arial" w:cs="Arial"/>
-                <w:sz w:val="18"/>
-                <w:szCs w:val="18"/>
-                <w:lang w:val="es-ES_tradnl"/>
-              </w:rPr>
-              <w:t>Torta y jugo</w:t>
-            </w:r>
-          </w:p>
-        </w:tc>
-        <w:tc>
-          <w:tcPr>
-            <w:tcW w:w="1134" w:type="dxa"/>
-          </w:tcPr>
-          <w:p>
-            <w:pPr>
-              <w:jc w:val="right"/>
-              <w:rPr>
-                <w:rFonts w:ascii="Arial" w:hAnsi="Arial" w:cs="Arial"/>
-                <w:i/>
-                <w:sz w:val="18"/>
-                <w:szCs w:val="18"/>
-                <w:lang w:val="es-ES_tradnl"/>
-              </w:rPr>
-            </w:pPr>
-            <w:r>
-              <w:rPr>
-                <w:rFonts w:ascii="Arial" w:hAnsi="Arial" w:cs="Arial"/>
-                <w:i/>
-                <w:sz w:val="18"/>
-                <w:szCs w:val="18"/>
-                <w:lang w:val="es-ES_tradnl"/>
-              </w:rPr>
-              <w:t>$3.500</w:t>
-            </w:r>
-          </w:p>
-        </w:tc>
-      </w:tr>
-      <w:tr>
-        <w:tc>
-          <w:tcPr>
-            <w:tcW w:w="1384" w:type="dxa"/>
-          </w:tcPr>
-          <w:p>
-            <w:pPr>
-              <w:rPr>
-                <w:rFonts w:ascii="Arial" w:hAnsi="Arial" w:cs="Arial"/>
-                <w:b/>
-                <w:sz w:val="18"/>
-                <w:szCs w:val="18"/>
-                <w:lang w:val="es-ES_tradnl"/>
-              </w:rPr>
-            </w:pPr>
-            <w:r>
-              <w:rPr>
-                <w:rFonts w:ascii="Arial" w:hAnsi="Arial" w:cs="Arial"/>
-                <w:b/>
-                <w:sz w:val="18"/>
-                <w:szCs w:val="18"/>
-                <w:lang w:val="es-ES_tradnl"/>
-              </w:rPr>
-              <w:t>Combo 3</w:t>
-            </w:r>
-          </w:p>
-        </w:tc>
-        <w:tc>
-          <w:tcPr>
-            <w:tcW w:w="2693" w:type="dxa"/>
-          </w:tcPr>
-          <w:p>
-            <w:pPr>
-              <w:rPr>
-                <w:rFonts w:ascii="Arial" w:hAnsi="Arial" w:cs="Arial"/>
-                <w:sz w:val="18"/>
-                <w:szCs w:val="18"/>
-                <w:lang w:val="es-ES_tradnl"/>
-              </w:rPr>
-            </w:pPr>
-            <w:r>
-              <w:rPr>
-                <w:rFonts w:ascii="Arial" w:hAnsi="Arial" w:cs="Arial"/>
-                <w:sz w:val="18"/>
-                <w:szCs w:val="18"/>
-                <w:lang w:val="es-ES_tradnl"/>
-              </w:rPr>
-              <w:t>Ensalada de frutas y galletas</w:t>
-            </w:r>
-          </w:p>
-        </w:tc>
-        <w:tc>
-          <w:tcPr>
-            <w:tcW w:w="1134" w:type="dxa"/>
-          </w:tcPr>
-          <w:p>
-            <w:pPr>
-              <w:jc w:val="right"/>
-              <w:rPr>
-                <w:rFonts w:ascii="Arial" w:hAnsi="Arial" w:cs="Arial"/>
-                <w:i/>
-                <w:sz w:val="18"/>
-                <w:szCs w:val="18"/>
-                <w:lang w:val="es-ES_tradnl"/>
-              </w:rPr>
-            </w:pPr>
-            <w:r>
-              <w:rPr>
-                <w:rFonts w:ascii="Arial" w:hAnsi="Arial" w:cs="Arial"/>
-                <w:i/>
-                <w:sz w:val="18"/>
-                <w:szCs w:val="18"/>
-                <w:lang w:val="es-ES_tradnl"/>
-              </w:rPr>
-              <w:t>$3.300</w:t>
-            </w:r>
-          </w:p>
-        </w:tc>
-      </w:tr>
-    </w:tbl>
+    <w:p>
+      <w:pPr>
+        <w:ind w:left="567"/>
+        <w:rPr>
+          <w:rFonts w:ascii="Arial" w:hAnsi="Arial" w:cs="Arial"/>
+          <w:color w:val="B2B2B2"/>
+          <w:sz w:val="18"/>
+          <w:szCs w:val="18"/>
+          <w:shd w:val="clear" w:color="auto" w:fill="222222"/>
+        </w:rPr>
+      </w:pPr>
+      <w:r>
+        <w:rPr>
+          <w:rStyle w:val="apple-converted-space"/>
+          <w:rFonts w:ascii="Arial" w:hAnsi="Arial" w:cs="Arial"/>
+          <w:color w:val="B2B2B2"/>
+          <w:sz w:val="18"/>
+          <w:szCs w:val="18"/>
+          <w:shd w:val="clear" w:color="auto" w:fill="222222"/>
+        </w:rPr>
+        <w:lastRenderedPageBreak/>
+        <w:t> </w:t>
+      </w:r>
+      <w:hyperlink r:id="rId8" w:history="1">
+        <w:r>
+          <w:rPr>
+            <w:rStyle w:val="Hipervnculo"/>
+            <w:rFonts w:ascii="Arial" w:hAnsi="Arial" w:cs="Arial"/>
+            <w:color w:val="C2E1ED"/>
+            <w:sz w:val="18"/>
+            <w:szCs w:val="18"/>
+            <w:u w:val="none"/>
+            <w:shd w:val="clear" w:color="auto" w:fill="222222"/>
+          </w:rPr>
+          <w:t>154428914</w:t>
+        </w:r>
+      </w:hyperlink>
+    </w:p>
+    <w:p>
+      <w:pPr>
+        <w:ind w:left="567"/>
+        <w:rPr>
+          <w:rFonts w:ascii="Arial" w:hAnsi="Arial" w:cs="Arial"/>
+          <w:sz w:val="18"/>
+          <w:szCs w:val="18"/>
+          <w:lang w:val="es-ES_tradnl"/>
+        </w:rPr>
+      </w:pPr>
+      <w:r>
+        <w:rPr>
+          <w:noProof/>
+          <w:lang w:val="es-CO" w:eastAsia="es-CO"/>
+        </w:rPr>
+        <w:drawing>
+          <wp:inline distT="0" distB="0" distL="0" distR="0">
+            <wp:extent cx="1019175" cy="860637"/>
+            <wp:effectExtent l="0" t="0" r="0" b="0"/>
+            <wp:docPr id="7" name="Imagen 7" descr="http://thumb1.shutterstock.com/display_pic_with_logo/789406/154428914/stock-vector-funny-cartoon-illustration-of-young-people-with-hipster-fashion-style-154428914.jpg"/>
+            <wp:cNvGraphicFramePr>
+              <a:graphicFrameLocks xmlns:a="http://schemas.openxmlformats.org/drawingml/2006/main" noChangeAspect="1"/>
+            </wp:cNvGraphicFramePr>
+            <a:graphic xmlns:a="http://schemas.openxmlformats.org/drawingml/2006/main">
+              <a:graphicData uri="http://schemas.openxmlformats.org/drawingml/2006/picture">
+                <pic:pic xmlns:pic="http://schemas.openxmlformats.org/drawingml/2006/picture">
+                  <pic:nvPicPr>
+                    <pic:cNvPr id="0" name="Picture 5" descr="http://thumb1.shutterstock.com/display_pic_with_logo/789406/154428914/stock-vector-funny-cartoon-illustration-of-young-people-with-hipster-fashion-style-154428914.jpg"/>
+                    <pic:cNvPicPr>
+                      <a:picLocks noChangeAspect="1" noChangeArrowheads="1"/>
+                    </pic:cNvPicPr>
+                  </pic:nvPicPr>
+                  <pic:blipFill>
+                    <a:blip r:embed="rId9" cstate="print">
+                      <a:extLst>
+                        <a:ext uri="{28A0092B-C50C-407E-A947-70E740481C1C}">
+                          <a14:useLocalDpi xmlns:a14="http://schemas.microsoft.com/office/drawing/2010/main" val="0"/>
+                        </a:ext>
+                      </a:extLst>
+                    </a:blip>
+                    <a:srcRect/>
+                    <a:stretch>
+                      <a:fillRect/>
+                    </a:stretch>
+                  </pic:blipFill>
+                  <pic:spPr bwMode="auto">
+                    <a:xfrm>
+                      <a:off x="0" y="0"/>
+                      <a:ext cx="1019175" cy="860637"/>
+                    </a:xfrm>
+                    <a:prstGeom prst="rect">
+                      <a:avLst/>
+                    </a:prstGeom>
+                    <a:noFill/>
+                    <a:ln>
+                      <a:noFill/>
+                    </a:ln>
+                  </pic:spPr>
+                </pic:pic>
+              </a:graphicData>
+            </a:graphic>
+          </wp:inline>
+        </w:drawing>
+      </w:r>
+    </w:p>
     <w:p>
       <w:pPr>
         <w:ind w:left="567"/>
@@ -6191,6 +5403,827 @@
         </w:rPr>
       </w:pPr>
     </w:p>
+    <w:p>
+      <w:pPr>
+        <w:rPr>
+          <w:rFonts w:ascii="Arial" w:hAnsi="Arial" w:cs="Arial"/>
+          <w:sz w:val="18"/>
+          <w:szCs w:val="18"/>
+          <w:lang w:val="es-ES_tradnl"/>
+        </w:rPr>
+      </w:pPr>
+    </w:p>
+    <w:p>
+      <w:pPr>
+        <w:rPr>
+          <w:rFonts w:ascii="Arial" w:hAnsi="Arial" w:cs="Arial"/>
+          <w:sz w:val="18"/>
+          <w:szCs w:val="18"/>
+          <w:lang w:val="es-ES_tradnl"/>
+        </w:rPr>
+      </w:pPr>
+      <w:r>
+        <w:rPr>
+          <w:rFonts w:ascii="Arial" w:hAnsi="Arial" w:cs="Arial"/>
+          <w:sz w:val="18"/>
+          <w:szCs w:val="18"/>
+          <w:highlight w:val="green"/>
+          <w:lang w:val="es-ES_tradnl"/>
+        </w:rPr>
+        <w:t>PREGUNTA 4</w:t>
+      </w:r>
+    </w:p>
+    <w:p>
+      <w:pPr>
+        <w:rPr>
+          <w:rFonts w:ascii="Arial" w:hAnsi="Arial" w:cs="Arial"/>
+          <w:sz w:val="18"/>
+          <w:szCs w:val="18"/>
+          <w:lang w:val="es-ES_tradnl"/>
+        </w:rPr>
+      </w:pPr>
+      <w:r>
+        <w:rPr>
+          <w:rFonts w:ascii="Arial" w:hAnsi="Arial"/>
+          <w:b/>
+          <w:color w:val="FF0000"/>
+          <w:sz w:val="18"/>
+          <w:szCs w:val="18"/>
+          <w:lang w:val="es-ES_tradnl"/>
+        </w:rPr>
+        <w:t>*</w:t>
+      </w:r>
+      <w:r>
+        <w:rPr>
+          <w:rFonts w:ascii="Arial" w:hAnsi="Arial"/>
+          <w:color w:val="FF0000"/>
+          <w:sz w:val="18"/>
+          <w:szCs w:val="18"/>
+          <w:lang w:val="es-ES_tradnl"/>
+        </w:rPr>
+        <w:t xml:space="preserve"> </w:t>
+      </w:r>
+      <w:r>
+        <w:rPr>
+          <w:rFonts w:ascii="Arial" w:hAnsi="Arial" w:cs="Arial"/>
+          <w:sz w:val="18"/>
+          <w:szCs w:val="18"/>
+          <w:highlight w:val="yellow"/>
+          <w:lang w:val="es-ES_tradnl"/>
+        </w:rPr>
+        <w:t>Enunciado (p</w:t>
+      </w:r>
+      <w:r>
+        <w:rPr>
+          <w:rFonts w:ascii="Arial" w:hAnsi="Arial" w:cs="Arial"/>
+          <w:sz w:val="18"/>
+          <w:szCs w:val="18"/>
+          <w:highlight w:val="yellow"/>
+          <w:lang w:val="es-ES_tradnl"/>
+        </w:rPr>
+        <w:t xml:space="preserve">regunta </w:t>
+      </w:r>
+      <w:r>
+        <w:rPr>
+          <w:rFonts w:ascii="Arial" w:hAnsi="Arial" w:cs="Arial"/>
+          <w:b/>
+          <w:sz w:val="18"/>
+          <w:szCs w:val="18"/>
+          <w:highlight w:val="yellow"/>
+          <w:lang w:val="es-ES_tradnl"/>
+        </w:rPr>
+        <w:t>500</w:t>
+      </w:r>
+      <w:r>
+        <w:rPr>
+          <w:rFonts w:ascii="Arial" w:hAnsi="Arial" w:cs="Arial"/>
+          <w:sz w:val="18"/>
+          <w:szCs w:val="18"/>
+          <w:highlight w:val="yellow"/>
+          <w:lang w:val="es-ES_tradnl"/>
+        </w:rPr>
+        <w:t xml:space="preserve"> caracteres máximo</w:t>
+      </w:r>
+      <w:r>
+        <w:rPr>
+          <w:rFonts w:ascii="Arial" w:hAnsi="Arial" w:cs="Arial"/>
+          <w:sz w:val="18"/>
+          <w:szCs w:val="18"/>
+          <w:highlight w:val="yellow"/>
+          <w:lang w:val="es-ES_tradnl"/>
+        </w:rPr>
+        <w:t>)</w:t>
+      </w:r>
+    </w:p>
+    <w:p>
+      <w:pPr>
+        <w:rPr>
+          <w:rFonts w:ascii="Arial" w:hAnsi="Arial" w:cs="Arial"/>
+          <w:i/>
+          <w:sz w:val="18"/>
+          <w:szCs w:val="18"/>
+          <w:lang w:val="es-ES_tradnl"/>
+        </w:rPr>
+      </w:pPr>
+    </w:p>
+    <w:p>
+      <w:pPr>
+        <w:rPr>
+          <w:rFonts w:ascii="Arial" w:hAnsi="Arial" w:cs="Arial"/>
+          <w:sz w:val="18"/>
+          <w:szCs w:val="18"/>
+          <w:lang w:val="es-ES_tradnl"/>
+        </w:rPr>
+      </w:pPr>
+      <w:r>
+        <w:rPr>
+          <w:rFonts w:ascii="Arial" w:hAnsi="Arial" w:cs="Arial"/>
+          <w:sz w:val="18"/>
+          <w:szCs w:val="18"/>
+          <w:lang w:val="es-ES_tradnl"/>
+        </w:rPr>
+        <w:t xml:space="preserve">Colombia </w:t>
+      </w:r>
+      <w:proofErr w:type="gramStart"/>
+      <w:r>
+        <w:rPr>
+          <w:rFonts w:ascii="Arial" w:hAnsi="Arial" w:cs="Arial"/>
+          <w:sz w:val="18"/>
+          <w:szCs w:val="18"/>
+          <w:lang w:val="es-ES_tradnl"/>
+        </w:rPr>
+        <w:t>tiene  47</w:t>
+      </w:r>
+      <w:proofErr w:type="gramEnd"/>
+      <w:r>
+        <w:rPr>
+          <w:rFonts w:ascii="Arial" w:hAnsi="Arial" w:cs="Arial"/>
+          <w:sz w:val="18"/>
+          <w:szCs w:val="18"/>
+          <w:lang w:val="es-ES_tradnl"/>
+        </w:rPr>
+        <w:t xml:space="preserve"> </w:t>
+      </w:r>
+      <w:r>
+        <w:rPr>
+          <w:rFonts w:ascii="Arial" w:hAnsi="Arial" w:cs="Arial"/>
+          <w:sz w:val="18"/>
+          <w:szCs w:val="18"/>
+          <w:lang w:val="es-ES_tradnl"/>
+        </w:rPr>
+        <w:t>709</w:t>
+      </w:r>
+      <w:r>
+        <w:rPr>
+          <w:rFonts w:ascii="Arial" w:hAnsi="Arial" w:cs="Arial"/>
+          <w:sz w:val="18"/>
+          <w:szCs w:val="18"/>
+          <w:lang w:val="es-ES_tradnl"/>
+        </w:rPr>
+        <w:t xml:space="preserve"> </w:t>
+      </w:r>
+      <w:r>
+        <w:rPr>
+          <w:rFonts w:ascii="Arial" w:hAnsi="Arial" w:cs="Arial"/>
+          <w:sz w:val="18"/>
+          <w:szCs w:val="18"/>
+          <w:lang w:val="es-ES_tradnl"/>
+        </w:rPr>
+        <w:t>427 habitantes. De las cuales 24</w:t>
+      </w:r>
+      <w:r>
+        <w:rPr>
+          <w:rFonts w:ascii="Arial" w:hAnsi="Arial" w:cs="Arial"/>
+          <w:sz w:val="18"/>
+          <w:szCs w:val="18"/>
+          <w:lang w:val="es-ES_tradnl"/>
+        </w:rPr>
+        <w:t xml:space="preserve"> </w:t>
+      </w:r>
+      <w:r>
+        <w:rPr>
+          <w:rFonts w:ascii="Arial" w:hAnsi="Arial" w:cs="Arial"/>
+          <w:sz w:val="18"/>
+          <w:szCs w:val="18"/>
+          <w:lang w:val="es-ES_tradnl"/>
+        </w:rPr>
+        <w:t>562</w:t>
+      </w:r>
+      <w:r>
+        <w:rPr>
+          <w:rFonts w:ascii="Arial" w:hAnsi="Arial" w:cs="Arial"/>
+          <w:sz w:val="18"/>
+          <w:szCs w:val="18"/>
+          <w:lang w:val="es-ES_tradnl"/>
+        </w:rPr>
+        <w:t xml:space="preserve"> </w:t>
+      </w:r>
+      <w:r>
+        <w:rPr>
+          <w:rFonts w:ascii="Arial" w:hAnsi="Arial" w:cs="Arial"/>
+          <w:sz w:val="18"/>
+          <w:szCs w:val="18"/>
+          <w:lang w:val="es-ES_tradnl"/>
+        </w:rPr>
+        <w:t>767 son mujeres. ¿Cuántos hombres hay en Colombia?</w:t>
+      </w:r>
+    </w:p>
+    <w:p>
+      <w:pPr>
+        <w:rPr>
+          <w:rFonts w:ascii="Arial" w:hAnsi="Arial" w:cs="Arial"/>
+          <w:sz w:val="18"/>
+          <w:szCs w:val="18"/>
+          <w:lang w:val="es-ES_tradnl"/>
+        </w:rPr>
+      </w:pPr>
+      <w:r>
+        <w:rPr>
+          <w:rFonts w:ascii="Arial" w:hAnsi="Arial"/>
+          <w:b/>
+          <w:color w:val="FF0000"/>
+          <w:sz w:val="18"/>
+          <w:szCs w:val="18"/>
+          <w:lang w:val="es-ES_tradnl"/>
+        </w:rPr>
+        <w:t>*</w:t>
+      </w:r>
+      <w:r>
+        <w:rPr>
+          <w:rFonts w:ascii="Arial" w:hAnsi="Arial"/>
+          <w:color w:val="FF0000"/>
+          <w:sz w:val="18"/>
+          <w:szCs w:val="18"/>
+          <w:lang w:val="es-ES_tradnl"/>
+        </w:rPr>
+        <w:t xml:space="preserve"> </w:t>
+      </w:r>
+      <w:r>
+        <w:rPr>
+          <w:rFonts w:ascii="Arial" w:hAnsi="Arial" w:cs="Arial"/>
+          <w:sz w:val="18"/>
+          <w:szCs w:val="18"/>
+          <w:highlight w:val="yellow"/>
+          <w:lang w:val="es-ES_tradnl"/>
+        </w:rPr>
+        <w:t>Nivel</w:t>
+      </w:r>
+      <w:r>
+        <w:rPr>
+          <w:rFonts w:ascii="Arial" w:hAnsi="Arial" w:cs="Arial"/>
+          <w:sz w:val="18"/>
+          <w:szCs w:val="18"/>
+          <w:highlight w:val="yellow"/>
+          <w:lang w:val="es-ES_tradnl"/>
+        </w:rPr>
+        <w:t xml:space="preserve"> 1-Fácil, 2-Medio, </w:t>
+      </w:r>
+      <w:proofErr w:type="spellStart"/>
+      <w:r>
+        <w:rPr>
+          <w:rFonts w:ascii="Arial" w:hAnsi="Arial" w:cs="Arial"/>
+          <w:sz w:val="18"/>
+          <w:szCs w:val="18"/>
+          <w:highlight w:val="yellow"/>
+          <w:lang w:val="es-ES_tradnl"/>
+        </w:rPr>
+        <w:t>ó</w:t>
+      </w:r>
+      <w:proofErr w:type="spellEnd"/>
+      <w:r>
+        <w:rPr>
+          <w:rFonts w:ascii="Arial" w:hAnsi="Arial" w:cs="Arial"/>
+          <w:sz w:val="18"/>
+          <w:szCs w:val="18"/>
+          <w:highlight w:val="yellow"/>
+          <w:lang w:val="es-ES_tradnl"/>
+        </w:rPr>
+        <w:t xml:space="preserve"> 3-Dificil:</w:t>
+      </w:r>
+      <w:r>
+        <w:rPr>
+          <w:rFonts w:ascii="Arial" w:hAnsi="Arial" w:cs="Arial"/>
+          <w:sz w:val="18"/>
+          <w:szCs w:val="18"/>
+          <w:lang w:val="es-ES_tradnl"/>
+        </w:rPr>
+        <w:t xml:space="preserve"> </w:t>
+      </w:r>
+    </w:p>
+    <w:p>
+      <w:pPr>
+        <w:rPr>
+          <w:rFonts w:ascii="Arial" w:hAnsi="Arial" w:cs="Arial"/>
+          <w:sz w:val="18"/>
+          <w:szCs w:val="18"/>
+          <w:lang w:val="es-ES_tradnl"/>
+        </w:rPr>
+      </w:pPr>
+      <w:r>
+        <w:rPr>
+          <w:rFonts w:ascii="Arial" w:hAnsi="Arial" w:cs="Arial"/>
+          <w:sz w:val="18"/>
+          <w:szCs w:val="18"/>
+          <w:lang w:val="es-ES_tradnl"/>
+        </w:rPr>
+        <w:t>2. Medio</w:t>
+      </w:r>
+    </w:p>
+    <w:p>
+      <w:pPr>
+        <w:rPr>
+          <w:rFonts w:ascii="Arial" w:hAnsi="Arial" w:cs="Arial"/>
+          <w:sz w:val="18"/>
+          <w:szCs w:val="18"/>
+          <w:lang w:val="es-ES_tradnl"/>
+        </w:rPr>
+      </w:pPr>
+      <w:r>
+        <w:rPr>
+          <w:rFonts w:ascii="Arial" w:hAnsi="Arial" w:cs="Arial"/>
+          <w:sz w:val="18"/>
+          <w:szCs w:val="18"/>
+          <w:highlight w:val="yellow"/>
+          <w:lang w:val="es-ES_tradnl"/>
+        </w:rPr>
+        <w:t xml:space="preserve">Explicación </w:t>
+      </w:r>
+      <w:r>
+        <w:rPr>
+          <w:rFonts w:ascii="Arial" w:hAnsi="Arial" w:cs="Arial"/>
+          <w:sz w:val="18"/>
+          <w:szCs w:val="18"/>
+          <w:highlight w:val="yellow"/>
+          <w:lang w:val="es-ES_tradnl"/>
+        </w:rPr>
+        <w:t>(</w:t>
+      </w:r>
+      <w:r>
+        <w:rPr>
+          <w:rFonts w:ascii="Arial" w:hAnsi="Arial" w:cs="Arial"/>
+          <w:b/>
+          <w:sz w:val="18"/>
+          <w:szCs w:val="18"/>
+          <w:highlight w:val="yellow"/>
+          <w:lang w:val="es-ES_tradnl"/>
+        </w:rPr>
+        <w:t>500</w:t>
+      </w:r>
+      <w:r>
+        <w:rPr>
+          <w:rFonts w:ascii="Arial" w:hAnsi="Arial" w:cs="Arial"/>
+          <w:sz w:val="18"/>
+          <w:szCs w:val="18"/>
+          <w:highlight w:val="yellow"/>
+          <w:lang w:val="es-ES_tradnl"/>
+        </w:rPr>
+        <w:t xml:space="preserve"> caracteres máximo</w:t>
+      </w:r>
+      <w:r>
+        <w:rPr>
+          <w:rFonts w:ascii="Arial" w:hAnsi="Arial" w:cs="Arial"/>
+          <w:sz w:val="18"/>
+          <w:szCs w:val="18"/>
+          <w:highlight w:val="yellow"/>
+          <w:lang w:val="es-ES_tradnl"/>
+        </w:rPr>
+        <w:t>)</w:t>
+      </w:r>
+    </w:p>
+    <w:p>
+      <w:pPr>
+        <w:rPr>
+          <w:rFonts w:ascii="Arial" w:hAnsi="Arial" w:cs="Arial"/>
+          <w:sz w:val="18"/>
+          <w:szCs w:val="18"/>
+          <w:lang w:val="es-ES_tradnl"/>
+        </w:rPr>
+      </w:pPr>
+    </w:p>
+    <w:p>
+      <w:pPr>
+        <w:rPr>
+          <w:rFonts w:ascii="Arial" w:hAnsi="Arial" w:cs="Arial"/>
+          <w:sz w:val="18"/>
+          <w:szCs w:val="18"/>
+          <w:lang w:val="es-ES_tradnl"/>
+        </w:rPr>
+      </w:pPr>
+      <w:r>
+        <w:rPr>
+          <w:rFonts w:ascii="Arial" w:hAnsi="Arial" w:cs="Arial"/>
+          <w:sz w:val="18"/>
+          <w:szCs w:val="18"/>
+          <w:highlight w:val="yellow"/>
+          <w:lang w:val="es-ES_tradnl"/>
+        </w:rPr>
+        <w:t>IMAGEN:</w:t>
+      </w:r>
+    </w:p>
+    <w:p>
+      <w:pPr>
+        <w:ind w:left="426"/>
+        <w:rPr>
+          <w:rFonts w:ascii="Arial" w:hAnsi="Arial" w:cs="Arial"/>
+          <w:sz w:val="18"/>
+          <w:szCs w:val="18"/>
+          <w:lang w:val="es-ES_tradnl"/>
+        </w:rPr>
+      </w:pPr>
+      <w:r>
+        <w:rPr>
+          <w:rFonts w:ascii="Arial" w:hAnsi="Arial"/>
+          <w:b/>
+          <w:color w:val="FF0000"/>
+          <w:sz w:val="18"/>
+          <w:szCs w:val="18"/>
+          <w:lang w:val="es-ES_tradnl"/>
+        </w:rPr>
+        <w:t>*</w:t>
+      </w:r>
+      <w:r>
+        <w:rPr>
+          <w:rFonts w:ascii="Arial" w:hAnsi="Arial"/>
+          <w:sz w:val="18"/>
+          <w:szCs w:val="18"/>
+          <w:lang w:val="es-ES_tradnl"/>
+        </w:rPr>
+        <w:t xml:space="preserve"> </w:t>
+      </w:r>
+      <w:r>
+        <w:rPr>
+          <w:rFonts w:ascii="Arial" w:hAnsi="Arial" w:cs="Arial"/>
+          <w:sz w:val="18"/>
+          <w:szCs w:val="18"/>
+          <w:highlight w:val="yellow"/>
+          <w:lang w:val="es-ES_tradnl"/>
+        </w:rPr>
+        <w:t xml:space="preserve">Nombre de archivo </w:t>
+      </w:r>
+      <w:proofErr w:type="spellStart"/>
+      <w:r>
+        <w:rPr>
+          <w:rFonts w:ascii="Arial" w:hAnsi="Arial" w:cs="Arial"/>
+          <w:sz w:val="18"/>
+          <w:szCs w:val="18"/>
+          <w:highlight w:val="yellow"/>
+          <w:lang w:val="es-ES_tradnl"/>
+        </w:rPr>
+        <w:t>Shutterstock</w:t>
+      </w:r>
+      <w:proofErr w:type="spellEnd"/>
+      <w:r>
+        <w:rPr>
+          <w:rFonts w:ascii="Arial" w:hAnsi="Arial" w:cs="Arial"/>
+          <w:sz w:val="18"/>
+          <w:szCs w:val="18"/>
+          <w:highlight w:val="yellow"/>
+          <w:lang w:val="es-ES_tradnl"/>
+        </w:rPr>
+        <w:t xml:space="preserve"> o descripción de ilustración a crear</w:t>
+      </w:r>
+    </w:p>
+    <w:p>
+      <w:pPr>
+        <w:ind w:left="567"/>
+      </w:pPr>
+      <w:hyperlink r:id="rId10" w:history="1">
+        <w:r>
+          <w:rPr>
+            <w:rStyle w:val="Hipervnculo"/>
+            <w:rFonts w:ascii="Arial" w:hAnsi="Arial" w:cs="Arial"/>
+            <w:color w:val="C2E1ED"/>
+            <w:sz w:val="18"/>
+            <w:szCs w:val="18"/>
+            <w:shd w:val="clear" w:color="auto" w:fill="222222"/>
+            <w:lang w:val="es-CO"/>
+          </w:rPr>
+          <w:t>88464322</w:t>
+        </w:r>
+      </w:hyperlink>
+    </w:p>
+    <w:p>
+      <w:pPr>
+        <w:ind w:left="567"/>
+      </w:pPr>
+      <w:bookmarkStart w:id="0" w:name="_GoBack"/>
+      <w:r>
+        <w:rPr>
+          <w:noProof/>
+          <w:lang w:val="es-CO" w:eastAsia="es-CO"/>
+        </w:rPr>
+        <w:drawing>
+          <wp:inline distT="0" distB="0" distL="0" distR="0">
+            <wp:extent cx="1447800" cy="1061720"/>
+            <wp:effectExtent l="0" t="0" r="0" b="5080"/>
+            <wp:docPr id="8" name="Imagen 8" descr="http://thumb1.shutterstock.com/display_pic_with_logo/1294/1294,1320867710,44/stock-photo-group-of-colombian-friends-with-the-flag-and-thumbs-up-88464322.jpg"/>
+            <wp:cNvGraphicFramePr>
+              <a:graphicFrameLocks xmlns:a="http://schemas.openxmlformats.org/drawingml/2006/main" noChangeAspect="1"/>
+            </wp:cNvGraphicFramePr>
+            <a:graphic xmlns:a="http://schemas.openxmlformats.org/drawingml/2006/main">
+              <a:graphicData uri="http://schemas.openxmlformats.org/drawingml/2006/picture">
+                <pic:pic xmlns:pic="http://schemas.openxmlformats.org/drawingml/2006/picture">
+                  <pic:nvPicPr>
+                    <pic:cNvPr id="0" name="Picture 7" descr="http://thumb1.shutterstock.com/display_pic_with_logo/1294/1294,1320867710,44/stock-photo-group-of-colombian-friends-with-the-flag-and-thumbs-up-88464322.jpg"/>
+                    <pic:cNvPicPr>
+                      <a:picLocks noChangeAspect="1" noChangeArrowheads="1"/>
+                    </pic:cNvPicPr>
+                  </pic:nvPicPr>
+                  <pic:blipFill>
+                    <a:blip r:embed="rId11" cstate="print">
+                      <a:extLst>
+                        <a:ext uri="{28A0092B-C50C-407E-A947-70E740481C1C}">
+                          <a14:useLocalDpi xmlns:a14="http://schemas.microsoft.com/office/drawing/2010/main" val="0"/>
+                        </a:ext>
+                      </a:extLst>
+                    </a:blip>
+                    <a:srcRect/>
+                    <a:stretch>
+                      <a:fillRect/>
+                    </a:stretch>
+                  </pic:blipFill>
+                  <pic:spPr bwMode="auto">
+                    <a:xfrm>
+                      <a:off x="0" y="0"/>
+                      <a:ext cx="1447800" cy="1061720"/>
+                    </a:xfrm>
+                    <a:prstGeom prst="rect">
+                      <a:avLst/>
+                    </a:prstGeom>
+                    <a:noFill/>
+                    <a:ln>
+                      <a:noFill/>
+                    </a:ln>
+                  </pic:spPr>
+                </pic:pic>
+              </a:graphicData>
+            </a:graphic>
+          </wp:inline>
+        </w:drawing>
+      </w:r>
+      <w:bookmarkEnd w:id="0"/>
+    </w:p>
+    <w:p>
+      <w:pPr>
+        <w:ind w:left="567"/>
+        <w:rPr>
+          <w:rFonts w:ascii="Arial" w:hAnsi="Arial" w:cs="Arial"/>
+          <w:sz w:val="18"/>
+          <w:szCs w:val="18"/>
+          <w:lang w:val="es-ES_tradnl"/>
+        </w:rPr>
+      </w:pPr>
+    </w:p>
+    <w:p>
+      <w:pPr>
+        <w:ind w:left="426"/>
+        <w:rPr>
+          <w:rFonts w:ascii="Arial" w:hAnsi="Arial" w:cs="Arial"/>
+          <w:sz w:val="18"/>
+          <w:szCs w:val="18"/>
+          <w:highlight w:val="yellow"/>
+          <w:lang w:val="es-ES_tradnl"/>
+        </w:rPr>
+      </w:pPr>
+      <w:r>
+        <w:rPr>
+          <w:rFonts w:ascii="Arial" w:hAnsi="Arial"/>
+          <w:b/>
+          <w:color w:val="FF0000"/>
+          <w:sz w:val="18"/>
+          <w:szCs w:val="18"/>
+          <w:lang w:val="es-ES_tradnl"/>
+        </w:rPr>
+        <w:t xml:space="preserve">* </w:t>
+      </w:r>
+      <w:r>
+        <w:rPr>
+          <w:rFonts w:ascii="Arial" w:hAnsi="Arial" w:cs="Arial"/>
+          <w:sz w:val="18"/>
+          <w:szCs w:val="18"/>
+          <w:highlight w:val="yellow"/>
+          <w:lang w:val="es-ES_tradnl"/>
+        </w:rPr>
+        <w:t>Imagen normal (</w:t>
+      </w:r>
+      <w:r>
+        <w:rPr>
+          <w:rFonts w:ascii="Arial" w:hAnsi="Arial" w:cs="Arial"/>
+          <w:sz w:val="18"/>
+          <w:szCs w:val="18"/>
+          <w:highlight w:val="yellow"/>
+          <w:lang w:val="es-ES_tradnl"/>
+        </w:rPr>
+        <w:t>codificado ejemplo, CI_S3_G1_REC10_F1</w:t>
+      </w:r>
+      <w:r>
+        <w:rPr>
+          <w:rFonts w:ascii="Arial" w:hAnsi="Arial" w:cs="Arial"/>
+          <w:sz w:val="18"/>
+          <w:szCs w:val="18"/>
+          <w:highlight w:val="yellow"/>
+          <w:lang w:val="es-ES_tradnl"/>
+        </w:rPr>
+        <w:t>n</w:t>
+      </w:r>
+      <w:r>
+        <w:rPr>
+          <w:rFonts w:ascii="Arial" w:hAnsi="Arial" w:cs="Arial"/>
+          <w:sz w:val="18"/>
+          <w:szCs w:val="18"/>
+          <w:highlight w:val="yellow"/>
+          <w:lang w:val="es-ES_tradnl"/>
+        </w:rPr>
+        <w:t>)</w:t>
+      </w:r>
+    </w:p>
+    <w:p>
+      <w:pPr>
+        <w:ind w:left="567"/>
+        <w:rPr>
+          <w:rFonts w:ascii="Arial" w:hAnsi="Arial" w:cs="Arial"/>
+          <w:sz w:val="18"/>
+          <w:szCs w:val="18"/>
+          <w:lang w:val="es-ES_tradnl"/>
+        </w:rPr>
+      </w:pPr>
+    </w:p>
+    <w:p>
+      <w:pPr>
+        <w:ind w:left="426"/>
+        <w:rPr>
+          <w:rFonts w:ascii="Arial" w:hAnsi="Arial" w:cs="Arial"/>
+          <w:sz w:val="18"/>
+          <w:szCs w:val="18"/>
+          <w:lang w:val="es-ES_tradnl"/>
+        </w:rPr>
+      </w:pPr>
+      <w:r>
+        <w:rPr>
+          <w:rFonts w:ascii="Arial" w:hAnsi="Arial"/>
+          <w:b/>
+          <w:color w:val="FF0000"/>
+          <w:sz w:val="18"/>
+          <w:szCs w:val="18"/>
+          <w:lang w:val="es-ES_tradnl"/>
+        </w:rPr>
+        <w:t xml:space="preserve">* </w:t>
+      </w:r>
+      <w:r>
+        <w:rPr>
+          <w:rFonts w:ascii="Arial" w:hAnsi="Arial" w:cs="Arial"/>
+          <w:sz w:val="18"/>
+          <w:szCs w:val="18"/>
+          <w:highlight w:val="yellow"/>
+          <w:lang w:val="es-ES_tradnl"/>
+        </w:rPr>
+        <w:t xml:space="preserve">Imagen amplificada </w:t>
+      </w:r>
+      <w:r>
+        <w:rPr>
+          <w:rFonts w:ascii="Arial" w:hAnsi="Arial" w:cs="Arial"/>
+          <w:b/>
+          <w:sz w:val="18"/>
+          <w:szCs w:val="18"/>
+          <w:highlight w:val="yellow"/>
+          <w:lang w:val="es-ES_tradnl"/>
+        </w:rPr>
+        <w:t>opcional</w:t>
+      </w:r>
+      <w:r>
+        <w:rPr>
+          <w:rFonts w:ascii="Arial" w:hAnsi="Arial" w:cs="Arial"/>
+          <w:sz w:val="18"/>
+          <w:szCs w:val="18"/>
+          <w:highlight w:val="yellow"/>
+          <w:lang w:val="es-ES_tradnl"/>
+        </w:rPr>
+        <w:t xml:space="preserve"> (</w:t>
+      </w:r>
+      <w:r>
+        <w:rPr>
+          <w:rFonts w:ascii="Arial" w:hAnsi="Arial" w:cs="Arial"/>
+          <w:sz w:val="18"/>
+          <w:szCs w:val="18"/>
+          <w:highlight w:val="yellow"/>
+          <w:lang w:val="es-ES_tradnl"/>
+        </w:rPr>
+        <w:t>codificado ejemplo, CI_S3_G1_REC10_F1</w:t>
+      </w:r>
+      <w:r>
+        <w:rPr>
+          <w:rFonts w:ascii="Arial" w:hAnsi="Arial" w:cs="Arial"/>
+          <w:sz w:val="18"/>
+          <w:szCs w:val="18"/>
+          <w:highlight w:val="yellow"/>
+          <w:lang w:val="es-ES_tradnl"/>
+        </w:rPr>
+        <w:t>a</w:t>
+      </w:r>
+      <w:r>
+        <w:rPr>
+          <w:rFonts w:ascii="Arial" w:hAnsi="Arial" w:cs="Arial"/>
+          <w:sz w:val="18"/>
+          <w:szCs w:val="18"/>
+          <w:highlight w:val="yellow"/>
+          <w:lang w:val="es-ES_tradnl"/>
+        </w:rPr>
+        <w:t>)</w:t>
+      </w:r>
+    </w:p>
+    <w:p>
+      <w:pPr>
+        <w:ind w:left="567"/>
+        <w:rPr>
+          <w:rFonts w:ascii="Arial" w:hAnsi="Arial" w:cs="Arial"/>
+          <w:sz w:val="18"/>
+          <w:szCs w:val="18"/>
+          <w:lang w:val="es-ES_tradnl"/>
+        </w:rPr>
+      </w:pPr>
+    </w:p>
+    <w:p>
+      <w:pPr>
+        <w:rPr>
+          <w:rFonts w:ascii="Arial" w:hAnsi="Arial" w:cs="Arial"/>
+          <w:sz w:val="18"/>
+          <w:szCs w:val="18"/>
+          <w:lang w:val="es-ES_tradnl"/>
+        </w:rPr>
+      </w:pPr>
+      <w:r>
+        <w:rPr>
+          <w:rFonts w:ascii="Arial" w:hAnsi="Arial" w:cs="Arial"/>
+          <w:sz w:val="18"/>
+          <w:szCs w:val="18"/>
+          <w:highlight w:val="yellow"/>
+          <w:lang w:val="es-ES_tradnl"/>
+        </w:rPr>
+        <w:t xml:space="preserve">Texto (lectura </w:t>
+      </w:r>
+      <w:r>
+        <w:rPr>
+          <w:rFonts w:ascii="Arial" w:hAnsi="Arial" w:cs="Arial"/>
+          <w:b/>
+          <w:sz w:val="18"/>
+          <w:szCs w:val="18"/>
+          <w:highlight w:val="yellow"/>
+          <w:lang w:val="es-ES_tradnl"/>
+        </w:rPr>
+        <w:t>500</w:t>
+      </w:r>
+      <w:r>
+        <w:rPr>
+          <w:rFonts w:ascii="Arial" w:hAnsi="Arial" w:cs="Arial"/>
+          <w:sz w:val="18"/>
+          <w:szCs w:val="18"/>
+          <w:highlight w:val="yellow"/>
+          <w:lang w:val="es-ES_tradnl"/>
+        </w:rPr>
+        <w:t xml:space="preserve"> caracteres máximo</w:t>
+      </w:r>
+      <w:r>
+        <w:rPr>
+          <w:rFonts w:ascii="Arial" w:hAnsi="Arial" w:cs="Arial"/>
+          <w:sz w:val="18"/>
+          <w:szCs w:val="18"/>
+          <w:highlight w:val="yellow"/>
+          <w:lang w:val="es-ES_tradnl"/>
+        </w:rPr>
+        <w:t>)</w:t>
+      </w:r>
+      <w:r>
+        <w:rPr>
+          <w:rFonts w:ascii="Arial" w:hAnsi="Arial" w:cs="Arial"/>
+          <w:sz w:val="18"/>
+          <w:szCs w:val="18"/>
+          <w:highlight w:val="yellow"/>
+          <w:lang w:val="es-ES_tradnl"/>
+        </w:rPr>
+        <w:t xml:space="preserve"> </w:t>
+      </w:r>
+    </w:p>
+    <w:p>
+      <w:pPr>
+        <w:rPr>
+          <w:rFonts w:ascii="Arial" w:hAnsi="Arial" w:cs="Arial"/>
+          <w:sz w:val="18"/>
+          <w:szCs w:val="18"/>
+          <w:lang w:val="es-ES_tradnl"/>
+        </w:rPr>
+      </w:pPr>
+    </w:p>
+    <w:p>
+      <w:pPr>
+        <w:rPr>
+          <w:rFonts w:ascii="Arial" w:hAnsi="Arial" w:cs="Arial"/>
+          <w:sz w:val="18"/>
+          <w:szCs w:val="18"/>
+          <w:lang w:val="es-ES_tradnl"/>
+        </w:rPr>
+      </w:pPr>
+    </w:p>
+    <w:p/>
     <w:sectPr>
       <w:pgSz w:w="11900" w:h="16840"/>
       <w:pgMar w:top="1134" w:right="1134" w:bottom="1134" w:left="1134" w:header="708" w:footer="708" w:gutter="0"/>
@@ -6594,7 +6627,7 @@
   <w:style w:type="paragraph" w:default="1" w:styleId="Normal">
     <w:name w:val="Normal"/>
     <w:qFormat/>
-    <w:rsid w:val="00CF5FE8"/>
+    <w:rsid w:val="001453CA"/>
     <w:pPr>
       <w:spacing w:after="0" w:line="240" w:lineRule="auto"/>
     </w:pPr>
@@ -6636,7 +6669,7 @@
     <w:name w:val="Table Grid"/>
     <w:basedOn w:val="Tablanormal"/>
     <w:uiPriority w:val="59"/>
-    <w:rsid w:val="00CF5FE8"/>
+    <w:rsid w:val="001453CA"/>
     <w:pPr>
       <w:spacing w:after="0" w:line="240" w:lineRule="auto"/>
     </w:pPr>
@@ -6670,7 +6703,7 @@
     <w:uiPriority w:val="99"/>
     <w:semiHidden/>
     <w:unhideWhenUsed/>
-    <w:rsid w:val="00CF5FE8"/>
+    <w:rsid w:val="001453CA"/>
     <w:rPr>
       <w:color w:val="0000FF"/>
       <w:u w:val="single"/>
@@ -6679,7 +6712,7 @@
   <w:style w:type="character" w:customStyle="1" w:styleId="apple-converted-space">
     <w:name w:val="apple-converted-space"/>
     <w:basedOn w:val="Fuentedeprrafopredeter"/>
-    <w:rsid w:val="00CF5FE8"/>
+    <w:rsid w:val="001453CA"/>
   </w:style>
   <w:style w:type="paragraph" w:styleId="Textodeglobo">
     <w:name w:val="Balloon Text"/>
@@ -6688,7 +6721,7 @@
     <w:uiPriority w:val="99"/>
     <w:semiHidden/>
     <w:unhideWhenUsed/>
-    <w:rsid w:val="00CF5FE8"/>
+    <w:rsid w:val="001453CA"/>
     <w:rPr>
       <w:rFonts w:ascii="Tahoma" w:hAnsi="Tahoma" w:cs="Tahoma"/>
       <w:sz w:val="16"/>
@@ -6701,7 +6734,7 @@
     <w:link w:val="Textodeglobo"/>
     <w:uiPriority w:val="99"/>
     <w:semiHidden/>
-    <w:rsid w:val="00CF5FE8"/>
+    <w:rsid w:val="001453CA"/>
     <w:rPr>
       <w:rFonts w:ascii="Tahoma" w:eastAsiaTheme="minorEastAsia" w:hAnsi="Tahoma" w:cs="Tahoma"/>
       <w:sz w:val="16"/>

</xml_diff>